<commit_message>
Se actualiza proyecto a lo ultimo del servidor
</commit_message>
<xml_diff>
--- a/public/Rutina de Juan Diego Astorga López.docx
+++ b/public/Rutina de Juan Diego Astorga López.docx
@@ -7,7 +7,7 @@
       <w:tblGrid>
         <w:gridCol/>
         <w:gridCol/>
-        <w:gridCol w:w="100" w:type="dxa"/>
+        <w:gridCol/>
         <w:gridCol/>
         <w:gridCol/>
         <w:gridCol/>
@@ -53,7 +53,6 @@
         </w:tc>
         <w:tc>
           <w:tcPr>
-            <w:tcW w:w="100" w:type="dxa"/>
             <w:shd w:val="clear" w:fill="A8E1F5"/>
           </w:tcPr>
           <w:p>
@@ -137,74 +136,99 @@
           <w:p>
             <w:pPr/>
             <w:r>
+              <w:rPr>
+                <w:rFonts w:ascii="Arial" w:hAnsi="Arial" w:eastAsia="Arial" w:cs="Arial"/>
+                <w:color w:val="000000"/>
+                <w:sz w:val="24"/>
+                <w:szCs w:val="24"/>
+              </w:rPr>
+              <w:t xml:space="preserve">120</w:t>
+            </w:r>
+          </w:p>
+        </w:tc>
+        <w:tc>
+          <w:tcPr/>
+          <w:p>
+            <w:pPr/>
+            <w:r>
+              <w:rPr>
+                <w:rFonts w:ascii="Arial" w:hAnsi="Arial" w:eastAsia="Arial" w:cs="Arial"/>
+                <w:color w:val="000000"/>
+                <w:sz w:val="24"/>
+                <w:szCs w:val="24"/>
+              </w:rPr>
+              <w:t xml:space="preserve">1</w:t>
+            </w:r>
+          </w:p>
+        </w:tc>
+        <w:tc>
+          <w:tcPr/>
+          <w:p>
+            <w:pPr/>
+            <w:r>
+              <w:rPr>
+                <w:rFonts w:ascii="Arial" w:hAnsi="Arial" w:eastAsia="Arial" w:cs="Arial"/>
+                <w:color w:val="FFF"/>
+                <w:sz w:val="24"/>
+                <w:szCs w:val="24"/>
+                <w:shd w:val="clear" w:fill="FF0000"/>
+              </w:rPr>
+              <w:t xml:space="preserve">Squat + Rodillas</w:t>
+            </w:r>
+          </w:p>
+        </w:tc>
+        <w:tc>
+          <w:tcPr/>
+          <w:p>
+            <w:pPr/>
+            <w:r>
+              <w:rPr>
+                <w:rFonts w:ascii="Arial" w:hAnsi="Arial" w:eastAsia="Arial" w:cs="Arial"/>
+                <w:color w:val="000000"/>
+                <w:sz w:val="24"/>
+                <w:szCs w:val="24"/>
+              </w:rPr>
+              <w:t xml:space="preserve">3</w:t>
+            </w:r>
+          </w:p>
+        </w:tc>
+        <w:tc>
+          <w:tcPr/>
+          <w:p>
+            <w:pPr/>
+            <w:r>
+              <w:rPr>
+                <w:rFonts w:ascii="Arial" w:hAnsi="Arial" w:eastAsia="Arial" w:cs="Arial"/>
+                <w:color w:val="000000"/>
+                <w:sz w:val="24"/>
+                <w:szCs w:val="24"/>
+              </w:rPr>
+              <w:t xml:space="preserve">10</w:t>
+            </w:r>
+          </w:p>
+        </w:tc>
+        <w:tc>
+          <w:tcPr/>
+          <w:p>
+            <w:pPr/>
+            <w:r>
+              <w:rPr>
+                <w:rFonts w:ascii="Arial" w:hAnsi="Arial" w:eastAsia="Arial" w:cs="Arial"/>
+                <w:color w:val="000000"/>
+                <w:sz w:val="24"/>
+                <w:szCs w:val="24"/>
+              </w:rPr>
+              <w:t xml:space="preserve"/>
+            </w:r>
+          </w:p>
+        </w:tc>
+        <w:tc>
+          <w:tcPr/>
+          <w:p>
+            <w:pPr/>
+            <w:r>
               <w:rPr/>
-              <w:t xml:space="preserve"/>
-            </w:r>
-          </w:p>
-        </w:tc>
-        <w:tc>
-          <w:tcPr/>
-          <w:p>
-            <w:pPr/>
-            <w:r>
-              <w:rPr/>
-              <w:t xml:space="preserve">4</w:t>
-            </w:r>
-          </w:p>
-        </w:tc>
-        <w:tc>
-          <w:tcPr/>
-          <w:p>
-            <w:pPr/>
-            <w:r>
-              <w:rPr>
-                <w:rFonts w:ascii="Arial" w:hAnsi="Arial" w:eastAsia="Arial" w:cs="Arial"/>
-                <w:color w:val="FFF"/>
-                <w:sz w:val="24"/>
-                <w:szCs w:val="24"/>
-                <w:shd w:val="clear" w:fill="FF0000"/>
-              </w:rPr>
-              <w:t xml:space="preserve">Lagartijas</w:t>
-            </w:r>
-          </w:p>
-        </w:tc>
-        <w:tc>
-          <w:tcPr/>
-          <w:p>
-            <w:pPr/>
-            <w:r>
-              <w:rPr/>
-              <w:t xml:space="preserve">3</w:t>
-            </w:r>
-          </w:p>
-        </w:tc>
-        <w:tc>
-          <w:tcPr/>
-          <w:p>
-            <w:pPr/>
-            <w:r>
-              <w:rPr/>
-              <w:t xml:space="preserve">8</w:t>
-            </w:r>
-          </w:p>
-        </w:tc>
-        <w:tc>
-          <w:tcPr/>
-          <w:p>
-            <w:pPr/>
-            <w:r>
-              <w:rPr/>
-              <w:t xml:space="preserve"/>
-            </w:r>
-          </w:p>
-        </w:tc>
-        <w:tc>
-          <w:tcPr/>
-          <w:p>
-            <w:pPr/>
-            <w:r>
-              <w:rPr/>
-              <w:t xml:space="preserve"/>
+              <w:t xml:space="preserve">Buena Postura</w:t>
             </w:r>
           </w:p>
         </w:tc>
@@ -216,74 +240,99 @@
           <w:p>
             <w:pPr/>
             <w:r>
+              <w:rPr>
+                <w:rFonts w:ascii="Arial" w:hAnsi="Arial" w:eastAsia="Arial" w:cs="Arial"/>
+                <w:color w:val="000000"/>
+                <w:sz w:val="24"/>
+                <w:szCs w:val="24"/>
+              </w:rPr>
+              <w:t xml:space="preserve"/>
+            </w:r>
+          </w:p>
+        </w:tc>
+        <w:tc>
+          <w:tcPr/>
+          <w:p>
+            <w:pPr/>
+            <w:r>
+              <w:rPr>
+                <w:rFonts w:ascii="Arial" w:hAnsi="Arial" w:eastAsia="Arial" w:cs="Arial"/>
+                <w:color w:val="000000"/>
+                <w:sz w:val="24"/>
+                <w:szCs w:val="24"/>
+              </w:rPr>
+              <w:t xml:space="preserve">2</w:t>
+            </w:r>
+          </w:p>
+        </w:tc>
+        <w:tc>
+          <w:tcPr/>
+          <w:p>
+            <w:pPr/>
+            <w:r>
+              <w:rPr>
+                <w:rFonts w:ascii="Arial" w:hAnsi="Arial" w:eastAsia="Arial" w:cs="Arial"/>
+                <w:color w:val="FFF"/>
+                <w:sz w:val="24"/>
+                <w:szCs w:val="24"/>
+                <w:shd w:val="clear" w:fill="FF0000"/>
+              </w:rPr>
+              <w:t xml:space="preserve">Curl Biceps Martillo Cruzado</w:t>
+            </w:r>
+          </w:p>
+        </w:tc>
+        <w:tc>
+          <w:tcPr/>
+          <w:p>
+            <w:pPr/>
+            <w:r>
+              <w:rPr>
+                <w:rFonts w:ascii="Arial" w:hAnsi="Arial" w:eastAsia="Arial" w:cs="Arial"/>
+                <w:color w:val="000000"/>
+                <w:sz w:val="24"/>
+                <w:szCs w:val="24"/>
+              </w:rPr>
+              <w:t xml:space="preserve">3</w:t>
+            </w:r>
+          </w:p>
+        </w:tc>
+        <w:tc>
+          <w:tcPr/>
+          <w:p>
+            <w:pPr/>
+            <w:r>
+              <w:rPr>
+                <w:rFonts w:ascii="Arial" w:hAnsi="Arial" w:eastAsia="Arial" w:cs="Arial"/>
+                <w:color w:val="000000"/>
+                <w:sz w:val="24"/>
+                <w:szCs w:val="24"/>
+              </w:rPr>
+              <w:t xml:space="preserve">10</w:t>
+            </w:r>
+          </w:p>
+        </w:tc>
+        <w:tc>
+          <w:tcPr/>
+          <w:p>
+            <w:pPr/>
+            <w:r>
+              <w:rPr>
+                <w:rFonts w:ascii="Arial" w:hAnsi="Arial" w:eastAsia="Arial" w:cs="Arial"/>
+                <w:color w:val="000000"/>
+                <w:sz w:val="24"/>
+                <w:szCs w:val="24"/>
+              </w:rPr>
+              <w:t xml:space="preserve"/>
+            </w:r>
+          </w:p>
+        </w:tc>
+        <w:tc>
+          <w:tcPr/>
+          <w:p>
+            <w:pPr/>
+            <w:r>
               <w:rPr/>
-              <w:t xml:space="preserve"/>
-            </w:r>
-          </w:p>
-        </w:tc>
-        <w:tc>
-          <w:tcPr/>
-          <w:p>
-            <w:pPr/>
-            <w:r>
-              <w:rPr/>
-              <w:t xml:space="preserve">3</w:t>
-            </w:r>
-          </w:p>
-        </w:tc>
-        <w:tc>
-          <w:tcPr/>
-          <w:p>
-            <w:pPr/>
-            <w:r>
-              <w:rPr>
-                <w:rFonts w:ascii="Arial" w:hAnsi="Arial" w:eastAsia="Arial" w:cs="Arial"/>
-                <w:color w:val="FFF"/>
-                <w:sz w:val="24"/>
-                <w:szCs w:val="24"/>
-                <w:shd w:val="clear" w:fill="FF0000"/>
-              </w:rPr>
-              <w:t xml:space="preserve">Chess Press #14</w:t>
-            </w:r>
-          </w:p>
-        </w:tc>
-        <w:tc>
-          <w:tcPr/>
-          <w:p>
-            <w:pPr/>
-            <w:r>
-              <w:rPr/>
-              <w:t xml:space="preserve">3</w:t>
-            </w:r>
-          </w:p>
-        </w:tc>
-        <w:tc>
-          <w:tcPr/>
-          <w:p>
-            <w:pPr/>
-            <w:r>
-              <w:rPr/>
-              <w:t xml:space="preserve">8</w:t>
-            </w:r>
-          </w:p>
-        </w:tc>
-        <w:tc>
-          <w:tcPr/>
-          <w:p>
-            <w:pPr/>
-            <w:r>
-              <w:rPr/>
-              <w:t xml:space="preserve"/>
-            </w:r>
-          </w:p>
-        </w:tc>
-        <w:tc>
-          <w:tcPr/>
-          <w:p>
-            <w:pPr/>
-            <w:r>
-              <w:rPr/>
-              <w:t xml:space="preserve"/>
+              <w:t xml:space="preserve">Buena Postura</w:t>
             </w:r>
           </w:p>
         </w:tc>
@@ -295,18 +344,28 @@
           <w:p>
             <w:pPr/>
             <w:r>
-              <w:rPr/>
-              <w:t xml:space="preserve"/>
-            </w:r>
-          </w:p>
-        </w:tc>
-        <w:tc>
-          <w:tcPr/>
-          <w:p>
-            <w:pPr/>
-            <w:r>
-              <w:rPr/>
-              <w:t xml:space="preserve">2</w:t>
+              <w:rPr>
+                <w:rFonts w:ascii="Arial" w:hAnsi="Arial" w:eastAsia="Arial" w:cs="Arial"/>
+                <w:color w:val="000000"/>
+                <w:sz w:val="24"/>
+                <w:szCs w:val="24"/>
+              </w:rPr>
+              <w:t xml:space="preserve">20</w:t>
+            </w:r>
+          </w:p>
+        </w:tc>
+        <w:tc>
+          <w:tcPr/>
+          <w:p>
+            <w:pPr/>
+            <w:r>
+              <w:rPr>
+                <w:rFonts w:ascii="Arial" w:hAnsi="Arial" w:eastAsia="Arial" w:cs="Arial"/>
+                <w:color w:val="000000"/>
+                <w:sz w:val="24"/>
+                <w:szCs w:val="24"/>
+              </w:rPr>
+              <w:t xml:space="preserve">1</w:t>
             </w:r>
           </w:p>
         </w:tc>
@@ -320,18 +379,23 @@
                 <w:color w:val="FFF"/>
                 <w:sz w:val="24"/>
                 <w:szCs w:val="24"/>
-                <w:shd w:val="clear" w:fill="FF0000"/>
-              </w:rPr>
-              <w:t xml:space="preserve">Chest Press Maquina</w:t>
-            </w:r>
-          </w:p>
-        </w:tc>
-        <w:tc>
-          <w:tcPr/>
-          <w:p>
-            <w:pPr/>
-            <w:r>
-              <w:rPr/>
+                <w:shd w:val="clear" w:fill="0CFF00"/>
+              </w:rPr>
+              <w:t xml:space="preserve">Desplantes</w:t>
+            </w:r>
+          </w:p>
+        </w:tc>
+        <w:tc>
+          <w:tcPr/>
+          <w:p>
+            <w:pPr/>
+            <w:r>
+              <w:rPr>
+                <w:rFonts w:ascii="Arial" w:hAnsi="Arial" w:eastAsia="Arial" w:cs="Arial"/>
+                <w:color w:val="000000"/>
+                <w:sz w:val="24"/>
+                <w:szCs w:val="24"/>
+              </w:rPr>
               <w:t xml:space="preserve">3</w:t>
             </w:r>
           </w:p>
@@ -341,7 +405,12 @@
           <w:p>
             <w:pPr/>
             <w:r>
-              <w:rPr/>
+              <w:rPr>
+                <w:rFonts w:ascii="Arial" w:hAnsi="Arial" w:eastAsia="Arial" w:cs="Arial"/>
+                <w:color w:val="000000"/>
+                <w:sz w:val="24"/>
+                <w:szCs w:val="24"/>
+              </w:rPr>
               <w:t xml:space="preserve">10</w:t>
             </w:r>
           </w:p>
@@ -351,8 +420,13 @@
           <w:p>
             <w:pPr/>
             <w:r>
-              <w:rPr/>
-              <w:t xml:space="preserve"/>
+              <w:rPr>
+                <w:rFonts w:ascii="Arial" w:hAnsi="Arial" w:eastAsia="Arial" w:cs="Arial"/>
+                <w:color w:val="000000"/>
+                <w:sz w:val="24"/>
+                <w:szCs w:val="24"/>
+              </w:rPr>
+              <w:t xml:space="preserve">Manc</w:t>
             </w:r>
           </w:p>
         </w:tc>
@@ -374,18 +448,28 @@
           <w:p>
             <w:pPr/>
             <w:r>
-              <w:rPr/>
-              <w:t xml:space="preserve"/>
-            </w:r>
-          </w:p>
-        </w:tc>
-        <w:tc>
-          <w:tcPr/>
-          <w:p>
-            <w:pPr/>
-            <w:r>
-              <w:rPr/>
-              <w:t xml:space="preserve">1</w:t>
+              <w:rPr>
+                <w:rFonts w:ascii="Arial" w:hAnsi="Arial" w:eastAsia="Arial" w:cs="Arial"/>
+                <w:color w:val="000000"/>
+                <w:sz w:val="24"/>
+                <w:szCs w:val="24"/>
+              </w:rPr>
+              <w:t xml:space="preserve"/>
+            </w:r>
+          </w:p>
+        </w:tc>
+        <w:tc>
+          <w:tcPr/>
+          <w:p>
+            <w:pPr/>
+            <w:r>
+              <w:rPr>
+                <w:rFonts w:ascii="Arial" w:hAnsi="Arial" w:eastAsia="Arial" w:cs="Arial"/>
+                <w:color w:val="000000"/>
+                <w:sz w:val="24"/>
+                <w:szCs w:val="24"/>
+              </w:rPr>
+              <w:t xml:space="preserve">3</w:t>
             </w:r>
           </w:p>
         </w:tc>
@@ -399,18 +483,23 @@
                 <w:color w:val="FFF"/>
                 <w:sz w:val="24"/>
                 <w:szCs w:val="24"/>
-                <w:shd w:val="clear" w:fill="FF0000"/>
-              </w:rPr>
-              <w:t xml:space="preserve">Press Banca Declinada</w:t>
-            </w:r>
-          </w:p>
-        </w:tc>
-        <w:tc>
-          <w:tcPr/>
-          <w:p>
-            <w:pPr/>
-            <w:r>
-              <w:rPr/>
+                <w:shd w:val="clear" w:fill="0CFF00"/>
+              </w:rPr>
+              <w:t xml:space="preserve">Sentadilla Hack Maquina #1</w:t>
+            </w:r>
+          </w:p>
+        </w:tc>
+        <w:tc>
+          <w:tcPr/>
+          <w:p>
+            <w:pPr/>
+            <w:r>
+              <w:rPr>
+                <w:rFonts w:ascii="Arial" w:hAnsi="Arial" w:eastAsia="Arial" w:cs="Arial"/>
+                <w:color w:val="000000"/>
+                <w:sz w:val="24"/>
+                <w:szCs w:val="24"/>
+              </w:rPr>
               <w:t xml:space="preserve">3</w:t>
             </w:r>
           </w:p>
@@ -420,7 +509,12 @@
           <w:p>
             <w:pPr/>
             <w:r>
-              <w:rPr/>
+              <w:rPr>
+                <w:rFonts w:ascii="Arial" w:hAnsi="Arial" w:eastAsia="Arial" w:cs="Arial"/>
+                <w:color w:val="000000"/>
+                <w:sz w:val="24"/>
+                <w:szCs w:val="24"/>
+              </w:rPr>
               <w:t xml:space="preserve">10</w:t>
             </w:r>
           </w:p>
@@ -430,86 +524,12 @@
           <w:p>
             <w:pPr/>
             <w:r>
-              <w:rPr/>
-              <w:t xml:space="preserve">Manc</w:t>
-            </w:r>
-          </w:p>
-        </w:tc>
-        <w:tc>
-          <w:tcPr/>
-          <w:p>
-            <w:pPr/>
-            <w:r>
-              <w:rPr/>
-              <w:t xml:space="preserve"/>
-            </w:r>
-          </w:p>
-        </w:tc>
-      </w:tr>
-      <w:tr>
-        <w:trPr/>
-        <w:tc>
-          <w:tcPr/>
-          <w:p>
-            <w:pPr/>
-            <w:r>
-              <w:rPr/>
-              <w:t xml:space="preserve"/>
-            </w:r>
-          </w:p>
-        </w:tc>
-        <w:tc>
-          <w:tcPr/>
-          <w:p>
-            <w:pPr/>
-            <w:r>
-              <w:rPr/>
-              <w:t xml:space="preserve">3</w:t>
-            </w:r>
-          </w:p>
-        </w:tc>
-        <w:tc>
-          <w:tcPr/>
-          <w:p>
-            <w:pPr/>
-            <w:r>
-              <w:rPr>
-                <w:rFonts w:ascii="Arial" w:hAnsi="Arial" w:eastAsia="Arial" w:cs="Arial"/>
-                <w:color w:val="FFF"/>
-                <w:sz w:val="24"/>
-                <w:szCs w:val="24"/>
-                <w:shd w:val="clear" w:fill="FFDC00"/>
-              </w:rPr>
-              <w:t xml:space="preserve">Banca Aperturas</w:t>
-            </w:r>
-          </w:p>
-        </w:tc>
-        <w:tc>
-          <w:tcPr/>
-          <w:p>
-            <w:pPr/>
-            <w:r>
-              <w:rPr/>
-              <w:t xml:space="preserve">3</w:t>
-            </w:r>
-          </w:p>
-        </w:tc>
-        <w:tc>
-          <w:tcPr/>
-          <w:p>
-            <w:pPr/>
-            <w:r>
-              <w:rPr/>
-              <w:t xml:space="preserve">10</w:t>
-            </w:r>
-          </w:p>
-        </w:tc>
-        <w:tc>
-          <w:tcPr/>
-          <w:p>
-            <w:pPr/>
-            <w:r>
-              <w:rPr/>
+              <w:rPr>
+                <w:rFonts w:ascii="Arial" w:hAnsi="Arial" w:eastAsia="Arial" w:cs="Arial"/>
+                <w:color w:val="000000"/>
+                <w:sz w:val="24"/>
+                <w:szCs w:val="24"/>
+              </w:rPr>
               <w:t xml:space="preserve"/>
             </w:r>
           </w:p>
@@ -530,7 +550,7 @@
       <w:tblGrid>
         <w:gridCol/>
         <w:gridCol/>
-        <w:gridCol w:w="100" w:type="dxa"/>
+        <w:gridCol/>
         <w:gridCol/>
         <w:gridCol/>
         <w:gridCol/>
@@ -576,7 +596,6 @@
         </w:tc>
         <w:tc>
           <w:tcPr>
-            <w:tcW w:w="100" w:type="dxa"/>
             <w:shd w:val="clear" w:fill="A8E1F5"/>
           </w:tcPr>
           <w:p>
@@ -660,18 +679,28 @@
           <w:p>
             <w:pPr/>
             <w:r>
-              <w:rPr/>
-              <w:t xml:space="preserve"/>
-            </w:r>
-          </w:p>
-        </w:tc>
-        <w:tc>
-          <w:tcPr/>
-          <w:p>
-            <w:pPr/>
-            <w:r>
-              <w:rPr/>
-              <w:t xml:space="preserve">2</w:t>
+              <w:rPr>
+                <w:rFonts w:ascii="Arial" w:hAnsi="Arial" w:eastAsia="Arial" w:cs="Arial"/>
+                <w:color w:val="000000"/>
+                <w:sz w:val="24"/>
+                <w:szCs w:val="24"/>
+              </w:rPr>
+              <w:t xml:space="preserve"/>
+            </w:r>
+          </w:p>
+        </w:tc>
+        <w:tc>
+          <w:tcPr/>
+          <w:p>
+            <w:pPr/>
+            <w:r>
+              <w:rPr>
+                <w:rFonts w:ascii="Arial" w:hAnsi="Arial" w:eastAsia="Arial" w:cs="Arial"/>
+                <w:color w:val="000000"/>
+                <w:sz w:val="24"/>
+                <w:szCs w:val="24"/>
+              </w:rPr>
+              <w:t xml:space="preserve">3</w:t>
             </w:r>
           </w:p>
         </w:tc>
@@ -685,18 +714,23 @@
                 <w:color w:val="FFF"/>
                 <w:sz w:val="24"/>
                 <w:szCs w:val="24"/>
-                <w:shd w:val="clear" w:fill="FFDC00"/>
-              </w:rPr>
-              <w:t xml:space="preserve">Jalon Polea</w:t>
-            </w:r>
-          </w:p>
-        </w:tc>
-        <w:tc>
-          <w:tcPr/>
-          <w:p>
-            <w:pPr/>
-            <w:r>
-              <w:rPr/>
+                <w:shd w:val="clear" w:fill="FF0000"/>
+              </w:rPr>
+              <w:t xml:space="preserve">Curl Bíceps</w:t>
+            </w:r>
+          </w:p>
+        </w:tc>
+        <w:tc>
+          <w:tcPr/>
+          <w:p>
+            <w:pPr/>
+            <w:r>
+              <w:rPr>
+                <w:rFonts w:ascii="Arial" w:hAnsi="Arial" w:eastAsia="Arial" w:cs="Arial"/>
+                <w:color w:val="000000"/>
+                <w:sz w:val="24"/>
+                <w:szCs w:val="24"/>
+              </w:rPr>
               <w:t xml:space="preserve">3</w:t>
             </w:r>
           </w:p>
@@ -706,17 +740,27 @@
           <w:p>
             <w:pPr/>
             <w:r>
-              <w:rPr/>
-              <w:t xml:space="preserve">8</w:t>
-            </w:r>
-          </w:p>
-        </w:tc>
-        <w:tc>
-          <w:tcPr/>
-          <w:p>
-            <w:pPr/>
-            <w:r>
-              <w:rPr/>
+              <w:rPr>
+                <w:rFonts w:ascii="Arial" w:hAnsi="Arial" w:eastAsia="Arial" w:cs="Arial"/>
+                <w:color w:val="000000"/>
+                <w:sz w:val="24"/>
+                <w:szCs w:val="24"/>
+              </w:rPr>
+              <w:t xml:space="preserve">10</w:t>
+            </w:r>
+          </w:p>
+        </w:tc>
+        <w:tc>
+          <w:tcPr/>
+          <w:p>
+            <w:pPr/>
+            <w:r>
+              <w:rPr>
+                <w:rFonts w:ascii="Arial" w:hAnsi="Arial" w:eastAsia="Arial" w:cs="Arial"/>
+                <w:color w:val="000000"/>
+                <w:sz w:val="24"/>
+                <w:szCs w:val="24"/>
+              </w:rPr>
               <w:t xml:space="preserve"/>
             </w:r>
           </w:p>
@@ -739,17 +783,362 @@
           <w:p>
             <w:pPr/>
             <w:r>
+              <w:rPr>
+                <w:rFonts w:ascii="Arial" w:hAnsi="Arial" w:eastAsia="Arial" w:cs="Arial"/>
+                <w:color w:val="000000"/>
+                <w:sz w:val="24"/>
+                <w:szCs w:val="24"/>
+              </w:rPr>
+              <w:t xml:space="preserve"/>
+            </w:r>
+          </w:p>
+        </w:tc>
+        <w:tc>
+          <w:tcPr/>
+          <w:p>
+            <w:pPr/>
+            <w:r>
+              <w:rPr>
+                <w:rFonts w:ascii="Arial" w:hAnsi="Arial" w:eastAsia="Arial" w:cs="Arial"/>
+                <w:color w:val="000000"/>
+                <w:sz w:val="24"/>
+                <w:szCs w:val="24"/>
+              </w:rPr>
+              <w:t xml:space="preserve">2</w:t>
+            </w:r>
+          </w:p>
+        </w:tc>
+        <w:tc>
+          <w:tcPr/>
+          <w:p>
+            <w:pPr/>
+            <w:r>
+              <w:rPr>
+                <w:rFonts w:ascii="Arial" w:hAnsi="Arial" w:eastAsia="Arial" w:cs="Arial"/>
+                <w:color w:val="FFF"/>
+                <w:sz w:val="24"/>
+                <w:szCs w:val="24"/>
+                <w:shd w:val="clear" w:fill="0CFF00"/>
+              </w:rPr>
+              <w:t xml:space="preserve">Curl Bíceps Inclinado Banco</w:t>
+            </w:r>
+          </w:p>
+        </w:tc>
+        <w:tc>
+          <w:tcPr/>
+          <w:p>
+            <w:pPr/>
+            <w:r>
+              <w:rPr>
+                <w:rFonts w:ascii="Arial" w:hAnsi="Arial" w:eastAsia="Arial" w:cs="Arial"/>
+                <w:color w:val="000000"/>
+                <w:sz w:val="24"/>
+                <w:szCs w:val="24"/>
+              </w:rPr>
+              <w:t xml:space="preserve">3</w:t>
+            </w:r>
+          </w:p>
+        </w:tc>
+        <w:tc>
+          <w:tcPr/>
+          <w:p>
+            <w:pPr/>
+            <w:r>
+              <w:rPr>
+                <w:rFonts w:ascii="Arial" w:hAnsi="Arial" w:eastAsia="Arial" w:cs="Arial"/>
+                <w:color w:val="000000"/>
+                <w:sz w:val="24"/>
+                <w:szCs w:val="24"/>
+              </w:rPr>
+              <w:t xml:space="preserve">10</w:t>
+            </w:r>
+          </w:p>
+        </w:tc>
+        <w:tc>
+          <w:tcPr/>
+          <w:p>
+            <w:pPr/>
+            <w:r>
+              <w:rPr>
+                <w:rFonts w:ascii="Arial" w:hAnsi="Arial" w:eastAsia="Arial" w:cs="Arial"/>
+                <w:color w:val="000000"/>
+                <w:sz w:val="24"/>
+                <w:szCs w:val="24"/>
+              </w:rPr>
+              <w:t xml:space="preserve"/>
+            </w:r>
+          </w:p>
+        </w:tc>
+        <w:tc>
+          <w:tcPr/>
+          <w:p>
+            <w:pPr/>
+            <w:r>
               <w:rPr/>
               <w:t xml:space="preserve"/>
             </w:r>
           </w:p>
         </w:tc>
+      </w:tr>
+    </w:tbl>
+    <w:tbl>
+      <w:tblGrid>
+        <w:gridCol/>
+        <w:gridCol/>
+        <w:gridCol/>
+        <w:gridCol/>
+        <w:gridCol/>
+        <w:gridCol/>
+        <w:gridCol/>
+      </w:tblGrid>
+      <w:tblPr>
+        <w:tblStyle w:val="estilo3"/>
+        <w:tblW w:w="4800" w:type="pct"/>
+      </w:tblPr>
+      <w:tr>
+        <w:trPr/>
+        <w:tc>
+          <w:tcPr>
+            <w:shd w:val="clear" w:fill="A8E1F5"/>
+          </w:tcPr>
+          <w:p>
+            <w:pPr/>
+            <w:r>
+              <w:rPr>
+                <w:rFonts w:ascii="Arial" w:hAnsi="Arial" w:eastAsia="Arial" w:cs="Arial"/>
+                <w:color w:val="000000"/>
+                <w:sz w:val="24"/>
+                <w:szCs w:val="24"/>
+              </w:rPr>
+              <w:t xml:space="preserve">Peso</w:t>
+            </w:r>
+          </w:p>
+        </w:tc>
+        <w:tc>
+          <w:tcPr/>
+          <w:p>
+            <w:pPr/>
+            <w:r>
+              <w:rPr>
+                <w:rFonts w:ascii="Arial" w:hAnsi="Arial" w:eastAsia="Arial" w:cs="Arial"/>
+                <w:color w:val="000000"/>
+                <w:sz w:val="24"/>
+                <w:szCs w:val="24"/>
+              </w:rPr>
+              <w:t xml:space="preserve">Alt</w:t>
+            </w:r>
+          </w:p>
+        </w:tc>
+        <w:tc>
+          <w:tcPr>
+            <w:shd w:val="clear" w:fill="A8E1F5"/>
+          </w:tcPr>
+          <w:p>
+            <w:pPr/>
+            <w:r>
+              <w:rPr>
+                <w:rFonts w:ascii="Arial" w:hAnsi="Arial" w:eastAsia="Arial" w:cs="Arial"/>
+                <w:color w:val="000000"/>
+                <w:sz w:val="24"/>
+                <w:szCs w:val="24"/>
+              </w:rPr>
+              <w:t xml:space="preserve">Espalda</w:t>
+            </w:r>
+          </w:p>
+        </w:tc>
+        <w:tc>
+          <w:tcPr/>
+          <w:p>
+            <w:pPr/>
+            <w:r>
+              <w:rPr>
+                <w:rFonts w:ascii="Arial" w:hAnsi="Arial" w:eastAsia="Arial" w:cs="Arial"/>
+                <w:color w:val="000000"/>
+                <w:sz w:val="24"/>
+                <w:szCs w:val="24"/>
+              </w:rPr>
+              <w:t xml:space="preserve">Series</w:t>
+            </w:r>
+          </w:p>
+        </w:tc>
+        <w:tc>
+          <w:tcPr/>
+          <w:p>
+            <w:pPr/>
+            <w:r>
+              <w:rPr>
+                <w:rFonts w:ascii="Arial" w:hAnsi="Arial" w:eastAsia="Arial" w:cs="Arial"/>
+                <w:color w:val="000000"/>
+                <w:sz w:val="24"/>
+                <w:szCs w:val="24"/>
+              </w:rPr>
+              <w:t xml:space="preserve">Reps</w:t>
+            </w:r>
+          </w:p>
+        </w:tc>
+        <w:tc>
+          <w:tcPr/>
+          <w:p>
+            <w:pPr/>
+            <w:r>
+              <w:rPr>
+                <w:rFonts w:ascii="Arial" w:hAnsi="Arial" w:eastAsia="Arial" w:cs="Arial"/>
+                <w:color w:val="000000"/>
+                <w:sz w:val="24"/>
+                <w:szCs w:val="24"/>
+              </w:rPr>
+              <w:t xml:space="preserve">Tipo</w:t>
+            </w:r>
+          </w:p>
+        </w:tc>
+        <w:tc>
+          <w:tcPr/>
+          <w:p>
+            <w:pPr/>
+            <w:r>
+              <w:rPr>
+                <w:rFonts w:ascii="Arial" w:hAnsi="Arial" w:eastAsia="Arial" w:cs="Arial"/>
+                <w:color w:val="000000"/>
+                <w:sz w:val="24"/>
+                <w:szCs w:val="24"/>
+              </w:rPr>
+              <w:t xml:space="preserve">Descripción</w:t>
+            </w:r>
+          </w:p>
+        </w:tc>
+      </w:tr>
+      <w:tr>
+        <w:trPr/>
+        <w:tc>
+          <w:tcPr/>
+          <w:p>
+            <w:pPr/>
+            <w:r>
+              <w:rPr>
+                <w:rFonts w:ascii="Arial" w:hAnsi="Arial" w:eastAsia="Arial" w:cs="Arial"/>
+                <w:color w:val="000000"/>
+                <w:sz w:val="24"/>
+                <w:szCs w:val="24"/>
+              </w:rPr>
+              <w:t xml:space="preserve"/>
+            </w:r>
+          </w:p>
+        </w:tc>
+        <w:tc>
+          <w:tcPr/>
+          <w:p>
+            <w:pPr/>
+            <w:r>
+              <w:rPr>
+                <w:rFonts w:ascii="Arial" w:hAnsi="Arial" w:eastAsia="Arial" w:cs="Arial"/>
+                <w:color w:val="000000"/>
+                <w:sz w:val="24"/>
+                <w:szCs w:val="24"/>
+              </w:rPr>
+              <w:t xml:space="preserve">1</w:t>
+            </w:r>
+          </w:p>
+        </w:tc>
+        <w:tc>
+          <w:tcPr/>
+          <w:p>
+            <w:pPr/>
+            <w:r>
+              <w:rPr>
+                <w:rFonts w:ascii="Arial" w:hAnsi="Arial" w:eastAsia="Arial" w:cs="Arial"/>
+                <w:color w:val="FFF"/>
+                <w:sz w:val="24"/>
+                <w:szCs w:val="24"/>
+                <w:shd w:val="clear" w:fill="FFDC00"/>
+              </w:rPr>
+              <w:t xml:space="preserve">Pulldown Invertido Polea</w:t>
+            </w:r>
+          </w:p>
+        </w:tc>
+        <w:tc>
+          <w:tcPr/>
+          <w:p>
+            <w:pPr/>
+            <w:r>
+              <w:rPr>
+                <w:rFonts w:ascii="Arial" w:hAnsi="Arial" w:eastAsia="Arial" w:cs="Arial"/>
+                <w:color w:val="000000"/>
+                <w:sz w:val="24"/>
+                <w:szCs w:val="24"/>
+              </w:rPr>
+              <w:t xml:space="preserve">0</w:t>
+            </w:r>
+          </w:p>
+        </w:tc>
+        <w:tc>
+          <w:tcPr/>
+          <w:p>
+            <w:pPr/>
+            <w:r>
+              <w:rPr>
+                <w:rFonts w:ascii="Arial" w:hAnsi="Arial" w:eastAsia="Arial" w:cs="Arial"/>
+                <w:color w:val="000000"/>
+                <w:sz w:val="24"/>
+                <w:szCs w:val="24"/>
+              </w:rPr>
+              <w:t xml:space="preserve">0</w:t>
+            </w:r>
+          </w:p>
+        </w:tc>
+        <w:tc>
+          <w:tcPr/>
+          <w:p>
+            <w:pPr/>
+            <w:r>
+              <w:rPr>
+                <w:rFonts w:ascii="Arial" w:hAnsi="Arial" w:eastAsia="Arial" w:cs="Arial"/>
+                <w:color w:val="000000"/>
+                <w:sz w:val="24"/>
+                <w:szCs w:val="24"/>
+              </w:rPr>
+              <w:t xml:space="preserve"/>
+            </w:r>
+          </w:p>
+        </w:tc>
         <w:tc>
           <w:tcPr/>
           <w:p>
             <w:pPr/>
             <w:r>
               <w:rPr/>
+              <w:t xml:space="preserve"/>
+            </w:r>
+          </w:p>
+        </w:tc>
+      </w:tr>
+      <w:tr>
+        <w:trPr/>
+        <w:tc>
+          <w:tcPr/>
+          <w:p>
+            <w:pPr/>
+            <w:r>
+              <w:rPr>
+                <w:rFonts w:ascii="Arial" w:hAnsi="Arial" w:eastAsia="Arial" w:cs="Arial"/>
+                <w:color w:val="000000"/>
+                <w:sz w:val="24"/>
+                <w:szCs w:val="24"/>
+              </w:rPr>
+              <w:t xml:space="preserve"/>
+            </w:r>
+          </w:p>
+        </w:tc>
+        <w:tc>
+          <w:tcPr/>
+          <w:p>
+            <w:pPr/>
+            <w:r>
+              <w:rPr>
+                <w:rFonts w:ascii="Arial" w:hAnsi="Arial" w:eastAsia="Arial" w:cs="Arial"/>
+                <w:color w:val="000000"/>
+                <w:sz w:val="24"/>
+                <w:szCs w:val="24"/>
+              </w:rPr>
               <w:t xml:space="preserve">1</w:t>
             </w:r>
           </w:p>
@@ -766,7 +1155,52 @@
                 <w:szCs w:val="24"/>
                 <w:shd w:val="clear" w:fill="FFDC00"/>
               </w:rPr>
-              <w:t xml:space="preserve">Curl Bíceps</w:t>
+              <w:t xml:space="preserve">Jalón Polea</w:t>
+            </w:r>
+          </w:p>
+        </w:tc>
+        <w:tc>
+          <w:tcPr/>
+          <w:p>
+            <w:pPr/>
+            <w:r>
+              <w:rPr>
+                <w:rFonts w:ascii="Arial" w:hAnsi="Arial" w:eastAsia="Arial" w:cs="Arial"/>
+                <w:color w:val="000000"/>
+                <w:sz w:val="24"/>
+                <w:szCs w:val="24"/>
+              </w:rPr>
+              <w:t xml:space="preserve">3</w:t>
+            </w:r>
+          </w:p>
+        </w:tc>
+        <w:tc>
+          <w:tcPr/>
+          <w:p>
+            <w:pPr/>
+            <w:r>
+              <w:rPr>
+                <w:rFonts w:ascii="Arial" w:hAnsi="Arial" w:eastAsia="Arial" w:cs="Arial"/>
+                <w:color w:val="000000"/>
+                <w:sz w:val="24"/>
+                <w:szCs w:val="24"/>
+              </w:rPr>
+              <w:t xml:space="preserve">10</w:t>
+            </w:r>
+          </w:p>
+        </w:tc>
+        <w:tc>
+          <w:tcPr/>
+          <w:p>
+            <w:pPr/>
+            <w:r>
+              <w:rPr>
+                <w:rFonts w:ascii="Arial" w:hAnsi="Arial" w:eastAsia="Arial" w:cs="Arial"/>
+                <w:color w:val="000000"/>
+                <w:sz w:val="24"/>
+                <w:szCs w:val="24"/>
+              </w:rPr>
+              <w:t xml:space="preserve"/>
             </w:r>
           </w:p>
         </w:tc>
@@ -776,6 +1210,174 @@
             <w:pPr/>
             <w:r>
               <w:rPr/>
+              <w:t xml:space="preserve"/>
+            </w:r>
+          </w:p>
+        </w:tc>
+      </w:tr>
+      <w:tr>
+        <w:trPr/>
+        <w:tc>
+          <w:tcPr/>
+          <w:p>
+            <w:pPr/>
+            <w:r>
+              <w:rPr>
+                <w:rFonts w:ascii="Arial" w:hAnsi="Arial" w:eastAsia="Arial" w:cs="Arial"/>
+                <w:color w:val="000000"/>
+                <w:sz w:val="24"/>
+                <w:szCs w:val="24"/>
+              </w:rPr>
+              <w:t xml:space="preserve"/>
+            </w:r>
+          </w:p>
+        </w:tc>
+        <w:tc>
+          <w:tcPr/>
+          <w:p>
+            <w:pPr/>
+            <w:r>
+              <w:rPr>
+                <w:rFonts w:ascii="Arial" w:hAnsi="Arial" w:eastAsia="Arial" w:cs="Arial"/>
+                <w:color w:val="000000"/>
+                <w:sz w:val="24"/>
+                <w:szCs w:val="24"/>
+              </w:rPr>
+              <w:t xml:space="preserve">2</w:t>
+            </w:r>
+          </w:p>
+        </w:tc>
+        <w:tc>
+          <w:tcPr/>
+          <w:p>
+            <w:pPr/>
+            <w:r>
+              <w:rPr>
+                <w:rFonts w:ascii="Arial" w:hAnsi="Arial" w:eastAsia="Arial" w:cs="Arial"/>
+                <w:color w:val="FFF"/>
+                <w:sz w:val="24"/>
+                <w:szCs w:val="24"/>
+                <w:shd w:val="clear" w:fill="FFDC00"/>
+              </w:rPr>
+              <w:t xml:space="preserve">Remo</w:t>
+            </w:r>
+          </w:p>
+        </w:tc>
+        <w:tc>
+          <w:tcPr/>
+          <w:p>
+            <w:pPr/>
+            <w:r>
+              <w:rPr>
+                <w:rFonts w:ascii="Arial" w:hAnsi="Arial" w:eastAsia="Arial" w:cs="Arial"/>
+                <w:color w:val="000000"/>
+                <w:sz w:val="24"/>
+                <w:szCs w:val="24"/>
+              </w:rPr>
+              <w:t xml:space="preserve">0</w:t>
+            </w:r>
+          </w:p>
+        </w:tc>
+        <w:tc>
+          <w:tcPr/>
+          <w:p>
+            <w:pPr/>
+            <w:r>
+              <w:rPr>
+                <w:rFonts w:ascii="Arial" w:hAnsi="Arial" w:eastAsia="Arial" w:cs="Arial"/>
+                <w:color w:val="000000"/>
+                <w:sz w:val="24"/>
+                <w:szCs w:val="24"/>
+              </w:rPr>
+              <w:t xml:space="preserve">0</w:t>
+            </w:r>
+          </w:p>
+        </w:tc>
+        <w:tc>
+          <w:tcPr/>
+          <w:p>
+            <w:pPr/>
+            <w:r>
+              <w:rPr>
+                <w:rFonts w:ascii="Arial" w:hAnsi="Arial" w:eastAsia="Arial" w:cs="Arial"/>
+                <w:color w:val="000000"/>
+                <w:sz w:val="24"/>
+                <w:szCs w:val="24"/>
+              </w:rPr>
+              <w:t xml:space="preserve"/>
+            </w:r>
+          </w:p>
+        </w:tc>
+        <w:tc>
+          <w:tcPr/>
+          <w:p>
+            <w:pPr/>
+            <w:r>
+              <w:rPr/>
+              <w:t xml:space="preserve">Mejor Postura</w:t>
+            </w:r>
+          </w:p>
+        </w:tc>
+      </w:tr>
+      <w:tr>
+        <w:trPr/>
+        <w:tc>
+          <w:tcPr/>
+          <w:p>
+            <w:pPr/>
+            <w:r>
+              <w:rPr>
+                <w:rFonts w:ascii="Arial" w:hAnsi="Arial" w:eastAsia="Arial" w:cs="Arial"/>
+                <w:color w:val="000000"/>
+                <w:sz w:val="24"/>
+                <w:szCs w:val="24"/>
+              </w:rPr>
+              <w:t xml:space="preserve"/>
+            </w:r>
+          </w:p>
+        </w:tc>
+        <w:tc>
+          <w:tcPr/>
+          <w:p>
+            <w:pPr/>
+            <w:r>
+              <w:rPr>
+                <w:rFonts w:ascii="Arial" w:hAnsi="Arial" w:eastAsia="Arial" w:cs="Arial"/>
+                <w:color w:val="000000"/>
+                <w:sz w:val="24"/>
+                <w:szCs w:val="24"/>
+              </w:rPr>
+              <w:t xml:space="preserve">2</w:t>
+            </w:r>
+          </w:p>
+        </w:tc>
+        <w:tc>
+          <w:tcPr/>
+          <w:p>
+            <w:pPr/>
+            <w:r>
+              <w:rPr>
+                <w:rFonts w:ascii="Arial" w:hAnsi="Arial" w:eastAsia="Arial" w:cs="Arial"/>
+                <w:color w:val="FFF"/>
+                <w:sz w:val="24"/>
+                <w:szCs w:val="24"/>
+                <w:shd w:val="clear" w:fill="FFDC00"/>
+              </w:rPr>
+              <w:t xml:space="preserve">Remo T</w:t>
+            </w:r>
+          </w:p>
+        </w:tc>
+        <w:tc>
+          <w:tcPr/>
+          <w:p>
+            <w:pPr/>
+            <w:r>
+              <w:rPr>
+                <w:rFonts w:ascii="Arial" w:hAnsi="Arial" w:eastAsia="Arial" w:cs="Arial"/>
+                <w:color w:val="000000"/>
+                <w:sz w:val="24"/>
+                <w:szCs w:val="24"/>
+              </w:rPr>
               <w:t xml:space="preserve">3</w:t>
             </w:r>
           </w:p>
@@ -785,7 +1387,116 @@
           <w:p>
             <w:pPr/>
             <w:r>
+              <w:rPr>
+                <w:rFonts w:ascii="Arial" w:hAnsi="Arial" w:eastAsia="Arial" w:cs="Arial"/>
+                <w:color w:val="000000"/>
+                <w:sz w:val="24"/>
+                <w:szCs w:val="24"/>
+              </w:rPr>
+              <w:t xml:space="preserve">15</w:t>
+            </w:r>
+          </w:p>
+        </w:tc>
+        <w:tc>
+          <w:tcPr/>
+          <w:p>
+            <w:pPr/>
+            <w:r>
+              <w:rPr>
+                <w:rFonts w:ascii="Arial" w:hAnsi="Arial" w:eastAsia="Arial" w:cs="Arial"/>
+                <w:color w:val="000000"/>
+                <w:sz w:val="24"/>
+                <w:szCs w:val="24"/>
+              </w:rPr>
+              <w:t xml:space="preserve"/>
+            </w:r>
+          </w:p>
+        </w:tc>
+        <w:tc>
+          <w:tcPr/>
+          <w:p>
+            <w:pPr/>
+            <w:r>
               <w:rPr/>
+              <w:t xml:space="preserve"/>
+            </w:r>
+          </w:p>
+        </w:tc>
+      </w:tr>
+      <w:tr>
+        <w:trPr/>
+        <w:tc>
+          <w:tcPr/>
+          <w:p>
+            <w:pPr/>
+            <w:r>
+              <w:rPr>
+                <w:rFonts w:ascii="Arial" w:hAnsi="Arial" w:eastAsia="Arial" w:cs="Arial"/>
+                <w:color w:val="000000"/>
+                <w:sz w:val="24"/>
+                <w:szCs w:val="24"/>
+              </w:rPr>
+              <w:t xml:space="preserve"/>
+            </w:r>
+          </w:p>
+        </w:tc>
+        <w:tc>
+          <w:tcPr/>
+          <w:p>
+            <w:pPr/>
+            <w:r>
+              <w:rPr>
+                <w:rFonts w:ascii="Arial" w:hAnsi="Arial" w:eastAsia="Arial" w:cs="Arial"/>
+                <w:color w:val="000000"/>
+                <w:sz w:val="24"/>
+                <w:szCs w:val="24"/>
+              </w:rPr>
+              <w:t xml:space="preserve">3</w:t>
+            </w:r>
+          </w:p>
+        </w:tc>
+        <w:tc>
+          <w:tcPr/>
+          <w:p>
+            <w:pPr/>
+            <w:r>
+              <w:rPr>
+                <w:rFonts w:ascii="Arial" w:hAnsi="Arial" w:eastAsia="Arial" w:cs="Arial"/>
+                <w:color w:val="FFF"/>
+                <w:sz w:val="24"/>
+                <w:szCs w:val="24"/>
+                <w:shd w:val="clear" w:fill="FFDC00"/>
+              </w:rPr>
+              <w:t xml:space="preserve">Remo Polea</w:t>
+            </w:r>
+          </w:p>
+        </w:tc>
+        <w:tc>
+          <w:tcPr/>
+          <w:p>
+            <w:pPr/>
+            <w:r>
+              <w:rPr>
+                <w:rFonts w:ascii="Arial" w:hAnsi="Arial" w:eastAsia="Arial" w:cs="Arial"/>
+                <w:color w:val="000000"/>
+                <w:sz w:val="24"/>
+                <w:szCs w:val="24"/>
+              </w:rPr>
+              <w:t xml:space="preserve">3</w:t>
+            </w:r>
+          </w:p>
+        </w:tc>
+        <w:tc>
+          <w:tcPr/>
+          <w:p>
+            <w:pPr/>
+            <w:r>
+              <w:rPr>
+                <w:rFonts w:ascii="Arial" w:hAnsi="Arial" w:eastAsia="Arial" w:cs="Arial"/>
+                <w:color w:val="000000"/>
+                <w:sz w:val="24"/>
+                <w:szCs w:val="24"/>
+              </w:rPr>
               <w:t xml:space="preserve">10</w:t>
             </w:r>
           </w:p>
@@ -795,18 +1506,23 @@
           <w:p>
             <w:pPr/>
             <w:r>
+              <w:rPr>
+                <w:rFonts w:ascii="Arial" w:hAnsi="Arial" w:eastAsia="Arial" w:cs="Arial"/>
+                <w:color w:val="000000"/>
+                <w:sz w:val="24"/>
+                <w:szCs w:val="24"/>
+              </w:rPr>
+              <w:t xml:space="preserve"/>
+            </w:r>
+          </w:p>
+        </w:tc>
+        <w:tc>
+          <w:tcPr/>
+          <w:p>
+            <w:pPr/>
+            <w:r>
               <w:rPr/>
               <w:t xml:space="preserve"/>
-            </w:r>
-          </w:p>
-        </w:tc>
-        <w:tc>
-          <w:tcPr/>
-          <w:p>
-            <w:pPr/>
-            <w:r>
-              <w:rPr/>
-              <w:t xml:space="preserve">Mantener postura para evitar lesiones</w:t>
             </w:r>
           </w:p>
         </w:tc>
@@ -892,7 +1608,7 @@
     <w:p/>
     <w:tbl>
       <w:tblGrid>
-        <w:gridCol w:w="100" w:type="dxa"/>
+        <w:gridCol/>
       </w:tblGrid>
       <w:tblPr>
         <w:tblStyle w:val="estilo3"/>
@@ -902,7 +1618,6 @@
         <w:trPr/>
         <w:tc>
           <w:tcPr>
-            <w:tcW w:w="100" w:type="dxa"/>
             <w:shd w:val="clear" w:fill="FF0000"/>
           </w:tcPr>
           <w:p>
@@ -932,7 +1647,7 @@
                 <w:sz w:val="24"/>
                 <w:szCs w:val="24"/>
               </w:rPr>
-              <w:t xml:space="preserve">Cuádriceps </w:t>
+              <w:t xml:space="preserve">Cuádriceps Bíceps </w:t>
             </w:r>
           </w:p>
         </w:tc>
@@ -940,7 +1655,7 @@
     </w:tbl>
     <w:tbl>
       <w:tblGrid>
-        <w:gridCol w:w="100" w:type="dxa"/>
+        <w:gridCol/>
       </w:tblGrid>
       <w:tblPr>
         <w:tblStyle w:val="estilo3"/>
@@ -950,7 +1665,6 @@
         <w:trPr/>
         <w:tc>
           <w:tcPr>
-            <w:tcW w:w="100" w:type="dxa"/>
             <w:shd w:val="clear" w:fill="FFDC00"/>
           </w:tcPr>
           <w:p>
@@ -980,7 +1694,54 @@
                 <w:sz w:val="24"/>
                 <w:szCs w:val="24"/>
               </w:rPr>
-              <w:t xml:space="preserve">Bíceps Cuádriceps </w:t>
+              <w:t xml:space="preserve">Espalda </w:t>
+            </w:r>
+          </w:p>
+        </w:tc>
+      </w:tr>
+    </w:tbl>
+    <w:tbl>
+      <w:tblGrid>
+        <w:gridCol/>
+      </w:tblGrid>
+      <w:tblPr>
+        <w:tblStyle w:val="estilo3"/>
+        <w:tblW w:w="4800" w:type="pct"/>
+      </w:tblPr>
+      <w:tr>
+        <w:trPr/>
+        <w:tc>
+          <w:tcPr>
+            <w:shd w:val="clear" w:fill="0CFF00"/>
+          </w:tcPr>
+          <w:p>
+            <w:pPr/>
+            <w:r>
+              <w:rPr>
+                <w:rFonts w:ascii="Arial" w:hAnsi="Arial" w:eastAsia="Arial" w:cs="Arial"/>
+                <w:color w:val="000000"/>
+                <w:sz w:val="24"/>
+                <w:szCs w:val="24"/>
+              </w:rPr>
+              <w:t xml:space="preserve">Grupos Musculares - Día 3</w:t>
+            </w:r>
+          </w:p>
+        </w:tc>
+      </w:tr>
+      <w:tr>
+        <w:trPr/>
+        <w:tc>
+          <w:tcPr/>
+          <w:p>
+            <w:pPr/>
+            <w:r>
+              <w:rPr>
+                <w:rFonts w:ascii="Arial" w:hAnsi="Arial" w:eastAsia="Arial" w:cs="Arial"/>
+                <w:color w:val="000000"/>
+                <w:sz w:val="24"/>
+                <w:szCs w:val="24"/>
+              </w:rPr>
+              <w:t xml:space="preserve">Cuádriceps Bíceps </w:t>
             </w:r>
           </w:p>
         </w:tc>
@@ -988,7 +1749,7 @@
     </w:tbl>
     <w:sectPr>
       <w:headerReference w:type="default" r:id="rId9"/>
-      <w:pgSz w:orient="portrait" w:w="11905.511811023622" w:h="16837.79527559055"/>
+      <w:pgSz w:orient="portrait" w:w="11905.511811023621703498065471649169921875" w:h="16837.7952755905498634092509746551513671875"/>
       <w:pgMar w:top="1440" w:right="1440" w:bottom="1440" w:left="1440" w:header="720" w:footer="720" w:gutter="0"/>
       <w:cols w:num="1" w:space="720"/>
     </w:sectPr>

</xml_diff>

<commit_message>
Se realizan cambios para crear el sistema multicompañia
</commit_message>
<xml_diff>
--- a/public/Rutina de Juan Diego Astorga López.docx
+++ b/public/Rutina de Juan Diego Astorga López.docx
@@ -3,6 +3,56 @@
 <w:document xmlns:ve="http://schemas.openxmlformats.org/markup-compatibility/2006" xmlns:o="urn:schemas-microsoft-com:office:office" xmlns:r="http://schemas.openxmlformats.org/officeDocument/2006/relationships" xmlns:m="http://schemas.openxmlformats.org/officeDocument/2006/math" xmlns:v="urn:schemas-microsoft-com:vml" xmlns:wp="http://schemas.openxmlformats.org/drawingml/2006/wordprocessingDrawing" xmlns:w10="urn:schemas-microsoft-com:office:word" xmlns:w="http://schemas.openxmlformats.org/wordprocessingml/2006/main" xmlns:wne="http://schemas.microsoft.com/office/word/2006/wordml">
   <w:body>
     <w:p/>
+    <w:p>
+      <w:pPr/>
+      <w:r>
+        <w:rPr>
+          <w:rFonts w:ascii="Arial" w:hAnsi="Arial" w:eastAsia="Arial" w:cs="Arial"/>
+          <w:color w:val="000000"/>
+          <w:sz w:val="24"/>
+          <w:szCs w:val="24"/>
+          <w:b w:val="1"/>
+          <w:bCs w:val="1"/>
+        </w:rPr>
+        <w:t xml:space="preserve">Datos del usuario</w:t>
+      </w:r>
+    </w:p>
+    <w:p>
+      <w:pPr/>
+      <w:r>
+        <w:rPr>
+          <w:rFonts w:ascii="Arial" w:hAnsi="Arial" w:eastAsia="Arial" w:cs="Arial"/>
+          <w:color w:val="000000"/>
+          <w:sz w:val="24"/>
+          <w:szCs w:val="24"/>
+        </w:rPr>
+        <w:t xml:space="preserve">Nombre: Juan Diego Astorga López</w:t>
+      </w:r>
+    </w:p>
+    <w:p>
+      <w:pPr/>
+      <w:r>
+        <w:rPr>
+          <w:rFonts w:ascii="Arial" w:hAnsi="Arial" w:eastAsia="Arial" w:cs="Arial"/>
+          <w:color w:val="000000"/>
+          <w:sz w:val="24"/>
+          <w:szCs w:val="24"/>
+        </w:rPr>
+        <w:t xml:space="preserve">Peso: 66Kg</w:t>
+      </w:r>
+    </w:p>
+    <w:p>
+      <w:pPr/>
+      <w:r>
+        <w:rPr>
+          <w:rFonts w:ascii="Arial" w:hAnsi="Arial" w:eastAsia="Arial" w:cs="Arial"/>
+          <w:color w:val="000000"/>
+          <w:sz w:val="24"/>
+          <w:szCs w:val="24"/>
+        </w:rPr>
+        <w:t xml:space="preserve">Cambio de Rutina: 2023-11-25</w:t>
+      </w:r>
+    </w:p>
     <w:tbl>
       <w:tblGrid>
         <w:gridCol/>
@@ -64,7 +114,7 @@
                 <w:sz w:val="24"/>
                 <w:szCs w:val="24"/>
               </w:rPr>
-              <w:t xml:space="preserve">Cuádriceps</w:t>
+              <w:t xml:space="preserve">Cuádricep</w:t>
             </w:r>
           </w:p>
         </w:tc>
@@ -142,22 +192,22 @@
                 <w:sz w:val="24"/>
                 <w:szCs w:val="24"/>
               </w:rPr>
-              <w:t xml:space="preserve">120</w:t>
-            </w:r>
-          </w:p>
-        </w:tc>
-        <w:tc>
-          <w:tcPr/>
-          <w:p>
-            <w:pPr/>
-            <w:r>
-              <w:rPr>
-                <w:rFonts w:ascii="Arial" w:hAnsi="Arial" w:eastAsia="Arial" w:cs="Arial"/>
-                <w:color w:val="000000"/>
-                <w:sz w:val="24"/>
-                <w:szCs w:val="24"/>
-              </w:rPr>
-              <w:t xml:space="preserve">1</w:t>
+              <w:t xml:space="preserve"/>
+            </w:r>
+          </w:p>
+        </w:tc>
+        <w:tc>
+          <w:tcPr/>
+          <w:p>
+            <w:pPr/>
+            <w:r>
+              <w:rPr>
+                <w:rFonts w:ascii="Arial" w:hAnsi="Arial" w:eastAsia="Arial" w:cs="Arial"/>
+                <w:color w:val="000000"/>
+                <w:sz w:val="24"/>
+                <w:szCs w:val="24"/>
+              </w:rPr>
+              <w:t xml:space="preserve">0</w:t>
             </w:r>
           </w:p>
         </w:tc>
@@ -173,7 +223,7 @@
                 <w:szCs w:val="24"/>
                 <w:shd w:val="clear" w:fill="FF0000"/>
               </w:rPr>
-              <w:t xml:space="preserve">Squat + Rodillas</w:t>
+              <w:t xml:space="preserve">Lolo</w:t>
             </w:r>
           </w:p>
         </w:tc>
@@ -228,7 +278,7 @@
             <w:pPr/>
             <w:r>
               <w:rPr/>
-              <w:t xml:space="preserve">Buena Postura</w:t>
+              <w:t xml:space="preserve"/>
             </w:r>
           </w:p>
         </w:tc>
@@ -261,7 +311,7 @@
                 <w:sz w:val="24"/>
                 <w:szCs w:val="24"/>
               </w:rPr>
-              <w:t xml:space="preserve">2</w:t>
+              <w:t xml:space="preserve">0</w:t>
             </w:r>
           </w:p>
         </w:tc>
@@ -277,7 +327,7 @@
                 <w:szCs w:val="24"/>
                 <w:shd w:val="clear" w:fill="FF0000"/>
               </w:rPr>
-              <w:t xml:space="preserve">Curl Biceps Martillo Cruzado</w:t>
+              <w:t xml:space="preserve">Crossover</w:t>
             </w:r>
           </w:p>
         </w:tc>
@@ -332,7 +382,7 @@
             <w:pPr/>
             <w:r>
               <w:rPr/>
-              <w:t xml:space="preserve">Buena Postura</w:t>
+              <w:t xml:space="preserve"/>
             </w:r>
           </w:p>
         </w:tc>
@@ -350,22 +400,22 @@
                 <w:sz w:val="24"/>
                 <w:szCs w:val="24"/>
               </w:rPr>
-              <w:t xml:space="preserve">20</w:t>
-            </w:r>
-          </w:p>
-        </w:tc>
-        <w:tc>
-          <w:tcPr/>
-          <w:p>
-            <w:pPr/>
-            <w:r>
-              <w:rPr>
-                <w:rFonts w:ascii="Arial" w:hAnsi="Arial" w:eastAsia="Arial" w:cs="Arial"/>
-                <w:color w:val="000000"/>
-                <w:sz w:val="24"/>
-                <w:szCs w:val="24"/>
-              </w:rPr>
-              <w:t xml:space="preserve">1</w:t>
+              <w:t xml:space="preserve"/>
+            </w:r>
+          </w:p>
+        </w:tc>
+        <w:tc>
+          <w:tcPr/>
+          <w:p>
+            <w:pPr/>
+            <w:r>
+              <w:rPr>
+                <w:rFonts w:ascii="Arial" w:hAnsi="Arial" w:eastAsia="Arial" w:cs="Arial"/>
+                <w:color w:val="000000"/>
+                <w:sz w:val="24"/>
+                <w:szCs w:val="24"/>
+              </w:rPr>
+              <w:t xml:space="preserve">0</w:t>
             </w:r>
           </w:p>
         </w:tc>
@@ -379,9 +429,9 @@
                 <w:color w:val="FFF"/>
                 <w:sz w:val="24"/>
                 <w:szCs w:val="24"/>
-                <w:shd w:val="clear" w:fill="0CFF00"/>
-              </w:rPr>
-              <w:t xml:space="preserve">Desplantes</w:t>
+                <w:shd w:val="clear" w:fill="FF0000"/>
+              </w:rPr>
+              <w:t xml:space="preserve">Banca Aperturas</w:t>
             </w:r>
           </w:p>
         </w:tc>
@@ -426,7 +476,7 @@
                 <w:sz w:val="24"/>
                 <w:szCs w:val="24"/>
               </w:rPr>
-              <w:t xml:space="preserve">Manc</w:t>
+              <w:t xml:space="preserve"/>
             </w:r>
           </w:p>
         </w:tc>
@@ -469,6 +519,141 @@
                 <w:sz w:val="24"/>
                 <w:szCs w:val="24"/>
               </w:rPr>
+              <w:t xml:space="preserve">0</w:t>
+            </w:r>
+          </w:p>
+        </w:tc>
+        <w:tc>
+          <w:tcPr/>
+          <w:p>
+            <w:pPr/>
+            <w:r>
+              <w:rPr>
+                <w:rFonts w:ascii="Arial" w:hAnsi="Arial" w:eastAsia="Arial" w:cs="Arial"/>
+                <w:color w:val="FFF"/>
+                <w:sz w:val="24"/>
+                <w:szCs w:val="24"/>
+                <w:shd w:val="clear" w:fill="FF0000"/>
+              </w:rPr>
+              <w:t xml:space="preserve">Chess Press #14</w:t>
+            </w:r>
+          </w:p>
+        </w:tc>
+        <w:tc>
+          <w:tcPr/>
+          <w:p>
+            <w:pPr/>
+            <w:r>
+              <w:rPr>
+                <w:rFonts w:ascii="Arial" w:hAnsi="Arial" w:eastAsia="Arial" w:cs="Arial"/>
+                <w:color w:val="000000"/>
+                <w:sz w:val="24"/>
+                <w:szCs w:val="24"/>
+              </w:rPr>
+              <w:t xml:space="preserve">4</w:t>
+            </w:r>
+          </w:p>
+        </w:tc>
+        <w:tc>
+          <w:tcPr/>
+          <w:p>
+            <w:pPr/>
+            <w:r>
+              <w:rPr>
+                <w:rFonts w:ascii="Arial" w:hAnsi="Arial" w:eastAsia="Arial" w:cs="Arial"/>
+                <w:color w:val="000000"/>
+                <w:sz w:val="24"/>
+                <w:szCs w:val="24"/>
+              </w:rPr>
+              <w:t xml:space="preserve">10</w:t>
+            </w:r>
+          </w:p>
+        </w:tc>
+        <w:tc>
+          <w:tcPr/>
+          <w:p>
+            <w:pPr/>
+            <w:r>
+              <w:rPr>
+                <w:rFonts w:ascii="Arial" w:hAnsi="Arial" w:eastAsia="Arial" w:cs="Arial"/>
+                <w:color w:val="000000"/>
+                <w:sz w:val="24"/>
+                <w:szCs w:val="24"/>
+              </w:rPr>
+              <w:t xml:space="preserve"/>
+            </w:r>
+          </w:p>
+        </w:tc>
+        <w:tc>
+          <w:tcPr/>
+          <w:p>
+            <w:pPr/>
+            <w:r>
+              <w:rPr/>
+              <w:t xml:space="preserve"/>
+            </w:r>
+          </w:p>
+        </w:tc>
+      </w:tr>
+      <w:tr>
+        <w:trPr/>
+        <w:tc>
+          <w:tcPr/>
+          <w:p>
+            <w:pPr/>
+            <w:r>
+              <w:rPr>
+                <w:rFonts w:ascii="Arial" w:hAnsi="Arial" w:eastAsia="Arial" w:cs="Arial"/>
+                <w:color w:val="000000"/>
+                <w:sz w:val="24"/>
+                <w:szCs w:val="24"/>
+              </w:rPr>
+              <w:t xml:space="preserve"/>
+            </w:r>
+          </w:p>
+        </w:tc>
+        <w:tc>
+          <w:tcPr/>
+          <w:p>
+            <w:pPr/>
+            <w:r>
+              <w:rPr>
+                <w:rFonts w:ascii="Arial" w:hAnsi="Arial" w:eastAsia="Arial" w:cs="Arial"/>
+                <w:color w:val="000000"/>
+                <w:sz w:val="24"/>
+                <w:szCs w:val="24"/>
+              </w:rPr>
+              <w:t xml:space="preserve">0</w:t>
+            </w:r>
+          </w:p>
+        </w:tc>
+        <w:tc>
+          <w:tcPr/>
+          <w:p>
+            <w:pPr/>
+            <w:r>
+              <w:rPr>
+                <w:rFonts w:ascii="Arial" w:hAnsi="Arial" w:eastAsia="Arial" w:cs="Arial"/>
+                <w:color w:val="FFF"/>
+                <w:sz w:val="24"/>
+                <w:szCs w:val="24"/>
+                <w:shd w:val="clear" w:fill="FF0000"/>
+              </w:rPr>
+              <w:t xml:space="preserve">Lagartijas</w:t>
+            </w:r>
+          </w:p>
+        </w:tc>
+        <w:tc>
+          <w:tcPr/>
+          <w:p>
+            <w:pPr/>
+            <w:r>
+              <w:rPr>
+                <w:rFonts w:ascii="Arial" w:hAnsi="Arial" w:eastAsia="Arial" w:cs="Arial"/>
+                <w:color w:val="000000"/>
+                <w:sz w:val="24"/>
+                <w:szCs w:val="24"/>
+              </w:rPr>
               <w:t xml:space="preserve">3</w:t>
             </w:r>
           </w:p>
@@ -480,12 +665,293 @@
             <w:r>
               <w:rPr>
                 <w:rFonts w:ascii="Arial" w:hAnsi="Arial" w:eastAsia="Arial" w:cs="Arial"/>
+                <w:color w:val="000000"/>
+                <w:sz w:val="24"/>
+                <w:szCs w:val="24"/>
+              </w:rPr>
+              <w:t xml:space="preserve">10</w:t>
+            </w:r>
+          </w:p>
+        </w:tc>
+        <w:tc>
+          <w:tcPr/>
+          <w:p>
+            <w:pPr/>
+            <w:r>
+              <w:rPr>
+                <w:rFonts w:ascii="Arial" w:hAnsi="Arial" w:eastAsia="Arial" w:cs="Arial"/>
+                <w:color w:val="000000"/>
+                <w:sz w:val="24"/>
+                <w:szCs w:val="24"/>
+              </w:rPr>
+              <w:t xml:space="preserve"/>
+            </w:r>
+          </w:p>
+        </w:tc>
+        <w:tc>
+          <w:tcPr/>
+          <w:p>
+            <w:pPr/>
+            <w:r>
+              <w:rPr/>
+              <w:t xml:space="preserve"/>
+            </w:r>
+          </w:p>
+        </w:tc>
+      </w:tr>
+      <w:tr>
+        <w:trPr/>
+        <w:tc>
+          <w:tcPr/>
+          <w:p>
+            <w:pPr/>
+            <w:r>
+              <w:rPr>
+                <w:rFonts w:ascii="Arial" w:hAnsi="Arial" w:eastAsia="Arial" w:cs="Arial"/>
+                <w:color w:val="000000"/>
+                <w:sz w:val="24"/>
+                <w:szCs w:val="24"/>
+              </w:rPr>
+              <w:t xml:space="preserve"/>
+            </w:r>
+          </w:p>
+        </w:tc>
+        <w:tc>
+          <w:tcPr/>
+          <w:p>
+            <w:pPr/>
+            <w:r>
+              <w:rPr>
+                <w:rFonts w:ascii="Arial" w:hAnsi="Arial" w:eastAsia="Arial" w:cs="Arial"/>
+                <w:color w:val="000000"/>
+                <w:sz w:val="24"/>
+                <w:szCs w:val="24"/>
+              </w:rPr>
+              <w:t xml:space="preserve">0</w:t>
+            </w:r>
+          </w:p>
+        </w:tc>
+        <w:tc>
+          <w:tcPr/>
+          <w:p>
+            <w:pPr/>
+            <w:r>
+              <w:rPr>
+                <w:rFonts w:ascii="Arial" w:hAnsi="Arial" w:eastAsia="Arial" w:cs="Arial"/>
                 <w:color w:val="FFF"/>
                 <w:sz w:val="24"/>
                 <w:szCs w:val="24"/>
-                <w:shd w:val="clear" w:fill="0CFF00"/>
-              </w:rPr>
-              <w:t xml:space="preserve">Sentadilla Hack Maquina #1</w:t>
+                <w:shd w:val="clear" w:fill="FF0000"/>
+              </w:rPr>
+              <w:t xml:space="preserve">Press banca inclinada</w:t>
+            </w:r>
+          </w:p>
+        </w:tc>
+        <w:tc>
+          <w:tcPr/>
+          <w:p>
+            <w:pPr/>
+            <w:r>
+              <w:rPr>
+                <w:rFonts w:ascii="Arial" w:hAnsi="Arial" w:eastAsia="Arial" w:cs="Arial"/>
+                <w:color w:val="000000"/>
+                <w:sz w:val="24"/>
+                <w:szCs w:val="24"/>
+              </w:rPr>
+              <w:t xml:space="preserve">3</w:t>
+            </w:r>
+          </w:p>
+        </w:tc>
+        <w:tc>
+          <w:tcPr/>
+          <w:p>
+            <w:pPr/>
+            <w:r>
+              <w:rPr>
+                <w:rFonts w:ascii="Arial" w:hAnsi="Arial" w:eastAsia="Arial" w:cs="Arial"/>
+                <w:color w:val="000000"/>
+                <w:sz w:val="24"/>
+                <w:szCs w:val="24"/>
+              </w:rPr>
+              <w:t xml:space="preserve">10</w:t>
+            </w:r>
+          </w:p>
+        </w:tc>
+        <w:tc>
+          <w:tcPr/>
+          <w:p>
+            <w:pPr/>
+            <w:r>
+              <w:rPr>
+                <w:rFonts w:ascii="Arial" w:hAnsi="Arial" w:eastAsia="Arial" w:cs="Arial"/>
+                <w:color w:val="000000"/>
+                <w:sz w:val="24"/>
+                <w:szCs w:val="24"/>
+              </w:rPr>
+              <w:t xml:space="preserve"/>
+            </w:r>
+          </w:p>
+        </w:tc>
+        <w:tc>
+          <w:tcPr/>
+          <w:p>
+            <w:pPr/>
+            <w:r>
+              <w:rPr/>
+              <w:t xml:space="preserve"/>
+            </w:r>
+          </w:p>
+        </w:tc>
+      </w:tr>
+      <w:tr>
+        <w:trPr/>
+        <w:tc>
+          <w:tcPr/>
+          <w:p>
+            <w:pPr/>
+            <w:r>
+              <w:rPr>
+                <w:rFonts w:ascii="Arial" w:hAnsi="Arial" w:eastAsia="Arial" w:cs="Arial"/>
+                <w:color w:val="000000"/>
+                <w:sz w:val="24"/>
+                <w:szCs w:val="24"/>
+              </w:rPr>
+              <w:t xml:space="preserve"/>
+            </w:r>
+          </w:p>
+        </w:tc>
+        <w:tc>
+          <w:tcPr/>
+          <w:p>
+            <w:pPr/>
+            <w:r>
+              <w:rPr>
+                <w:rFonts w:ascii="Arial" w:hAnsi="Arial" w:eastAsia="Arial" w:cs="Arial"/>
+                <w:color w:val="000000"/>
+                <w:sz w:val="24"/>
+                <w:szCs w:val="24"/>
+              </w:rPr>
+              <w:t xml:space="preserve">0</w:t>
+            </w:r>
+          </w:p>
+        </w:tc>
+        <w:tc>
+          <w:tcPr/>
+          <w:p>
+            <w:pPr/>
+            <w:r>
+              <w:rPr>
+                <w:rFonts w:ascii="Arial" w:hAnsi="Arial" w:eastAsia="Arial" w:cs="Arial"/>
+                <w:color w:val="FFF"/>
+                <w:sz w:val="24"/>
+                <w:szCs w:val="24"/>
+                <w:shd w:val="clear" w:fill="FFDC00"/>
+              </w:rPr>
+              <w:t xml:space="preserve">Chest Press Maquina</w:t>
+            </w:r>
+          </w:p>
+        </w:tc>
+        <w:tc>
+          <w:tcPr/>
+          <w:p>
+            <w:pPr/>
+            <w:r>
+              <w:rPr>
+                <w:rFonts w:ascii="Arial" w:hAnsi="Arial" w:eastAsia="Arial" w:cs="Arial"/>
+                <w:color w:val="000000"/>
+                <w:sz w:val="24"/>
+                <w:szCs w:val="24"/>
+              </w:rPr>
+              <w:t xml:space="preserve">3</w:t>
+            </w:r>
+          </w:p>
+        </w:tc>
+        <w:tc>
+          <w:tcPr/>
+          <w:p>
+            <w:pPr/>
+            <w:r>
+              <w:rPr>
+                <w:rFonts w:ascii="Arial" w:hAnsi="Arial" w:eastAsia="Arial" w:cs="Arial"/>
+                <w:color w:val="000000"/>
+                <w:sz w:val="24"/>
+                <w:szCs w:val="24"/>
+              </w:rPr>
+              <w:t xml:space="preserve">10</w:t>
+            </w:r>
+          </w:p>
+        </w:tc>
+        <w:tc>
+          <w:tcPr/>
+          <w:p>
+            <w:pPr/>
+            <w:r>
+              <w:rPr>
+                <w:rFonts w:ascii="Arial" w:hAnsi="Arial" w:eastAsia="Arial" w:cs="Arial"/>
+                <w:color w:val="000000"/>
+                <w:sz w:val="24"/>
+                <w:szCs w:val="24"/>
+              </w:rPr>
+              <w:t xml:space="preserve"/>
+            </w:r>
+          </w:p>
+        </w:tc>
+        <w:tc>
+          <w:tcPr/>
+          <w:p>
+            <w:pPr/>
+            <w:r>
+              <w:rPr/>
+              <w:t xml:space="preserve"/>
+            </w:r>
+          </w:p>
+        </w:tc>
+      </w:tr>
+      <w:tr>
+        <w:trPr/>
+        <w:tc>
+          <w:tcPr/>
+          <w:p>
+            <w:pPr/>
+            <w:r>
+              <w:rPr>
+                <w:rFonts w:ascii="Arial" w:hAnsi="Arial" w:eastAsia="Arial" w:cs="Arial"/>
+                <w:color w:val="000000"/>
+                <w:sz w:val="24"/>
+                <w:szCs w:val="24"/>
+              </w:rPr>
+              <w:t xml:space="preserve"/>
+            </w:r>
+          </w:p>
+        </w:tc>
+        <w:tc>
+          <w:tcPr/>
+          <w:p>
+            <w:pPr/>
+            <w:r>
+              <w:rPr>
+                <w:rFonts w:ascii="Arial" w:hAnsi="Arial" w:eastAsia="Arial" w:cs="Arial"/>
+                <w:color w:val="000000"/>
+                <w:sz w:val="24"/>
+                <w:szCs w:val="24"/>
+              </w:rPr>
+              <w:t xml:space="preserve">0</w:t>
+            </w:r>
+          </w:p>
+        </w:tc>
+        <w:tc>
+          <w:tcPr/>
+          <w:p>
+            <w:pPr/>
+            <w:r>
+              <w:rPr>
+                <w:rFonts w:ascii="Arial" w:hAnsi="Arial" w:eastAsia="Arial" w:cs="Arial"/>
+                <w:color w:val="FFF"/>
+                <w:sz w:val="24"/>
+                <w:szCs w:val="24"/>
+                <w:shd w:val="clear" w:fill="FFDC00"/>
+              </w:rPr>
+              <w:t xml:space="preserve">Press Banca Plana</w:t>
             </w:r>
           </w:p>
         </w:tc>
@@ -607,7 +1073,7 @@
                 <w:sz w:val="24"/>
                 <w:szCs w:val="24"/>
               </w:rPr>
-              <w:t xml:space="preserve">Bíceps</w:t>
+              <w:t xml:space="preserve">Espalda</w:t>
             </w:r>
           </w:p>
         </w:tc>
@@ -700,7 +1166,7 @@
                 <w:sz w:val="24"/>
                 <w:szCs w:val="24"/>
               </w:rPr>
-              <w:t xml:space="preserve">3</w:t>
+              <w:t xml:space="preserve">0</w:t>
             </w:r>
           </w:p>
         </w:tc>
@@ -714,344 +1180,9 @@
                 <w:color w:val="FFF"/>
                 <w:sz w:val="24"/>
                 <w:szCs w:val="24"/>
-                <w:shd w:val="clear" w:fill="FF0000"/>
-              </w:rPr>
-              <w:t xml:space="preserve">Curl Bíceps</w:t>
-            </w:r>
-          </w:p>
-        </w:tc>
-        <w:tc>
-          <w:tcPr/>
-          <w:p>
-            <w:pPr/>
-            <w:r>
-              <w:rPr>
-                <w:rFonts w:ascii="Arial" w:hAnsi="Arial" w:eastAsia="Arial" w:cs="Arial"/>
-                <w:color w:val="000000"/>
-                <w:sz w:val="24"/>
-                <w:szCs w:val="24"/>
-              </w:rPr>
-              <w:t xml:space="preserve">3</w:t>
-            </w:r>
-          </w:p>
-        </w:tc>
-        <w:tc>
-          <w:tcPr/>
-          <w:p>
-            <w:pPr/>
-            <w:r>
-              <w:rPr>
-                <w:rFonts w:ascii="Arial" w:hAnsi="Arial" w:eastAsia="Arial" w:cs="Arial"/>
-                <w:color w:val="000000"/>
-                <w:sz w:val="24"/>
-                <w:szCs w:val="24"/>
-              </w:rPr>
-              <w:t xml:space="preserve">10</w:t>
-            </w:r>
-          </w:p>
-        </w:tc>
-        <w:tc>
-          <w:tcPr/>
-          <w:p>
-            <w:pPr/>
-            <w:r>
-              <w:rPr>
-                <w:rFonts w:ascii="Arial" w:hAnsi="Arial" w:eastAsia="Arial" w:cs="Arial"/>
-                <w:color w:val="000000"/>
-                <w:sz w:val="24"/>
-                <w:szCs w:val="24"/>
-              </w:rPr>
-              <w:t xml:space="preserve"/>
-            </w:r>
-          </w:p>
-        </w:tc>
-        <w:tc>
-          <w:tcPr/>
-          <w:p>
-            <w:pPr/>
-            <w:r>
-              <w:rPr/>
-              <w:t xml:space="preserve"/>
-            </w:r>
-          </w:p>
-        </w:tc>
-      </w:tr>
-      <w:tr>
-        <w:trPr/>
-        <w:tc>
-          <w:tcPr/>
-          <w:p>
-            <w:pPr/>
-            <w:r>
-              <w:rPr>
-                <w:rFonts w:ascii="Arial" w:hAnsi="Arial" w:eastAsia="Arial" w:cs="Arial"/>
-                <w:color w:val="000000"/>
-                <w:sz w:val="24"/>
-                <w:szCs w:val="24"/>
-              </w:rPr>
-              <w:t xml:space="preserve"/>
-            </w:r>
-          </w:p>
-        </w:tc>
-        <w:tc>
-          <w:tcPr/>
-          <w:p>
-            <w:pPr/>
-            <w:r>
-              <w:rPr>
-                <w:rFonts w:ascii="Arial" w:hAnsi="Arial" w:eastAsia="Arial" w:cs="Arial"/>
-                <w:color w:val="000000"/>
-                <w:sz w:val="24"/>
-                <w:szCs w:val="24"/>
-              </w:rPr>
-              <w:t xml:space="preserve">2</w:t>
-            </w:r>
-          </w:p>
-        </w:tc>
-        <w:tc>
-          <w:tcPr/>
-          <w:p>
-            <w:pPr/>
-            <w:r>
-              <w:rPr>
-                <w:rFonts w:ascii="Arial" w:hAnsi="Arial" w:eastAsia="Arial" w:cs="Arial"/>
-                <w:color w:val="FFF"/>
-                <w:sz w:val="24"/>
-                <w:szCs w:val="24"/>
                 <w:shd w:val="clear" w:fill="0CFF00"/>
               </w:rPr>
-              <w:t xml:space="preserve">Curl Bíceps Inclinado Banco</w:t>
-            </w:r>
-          </w:p>
-        </w:tc>
-        <w:tc>
-          <w:tcPr/>
-          <w:p>
-            <w:pPr/>
-            <w:r>
-              <w:rPr>
-                <w:rFonts w:ascii="Arial" w:hAnsi="Arial" w:eastAsia="Arial" w:cs="Arial"/>
-                <w:color w:val="000000"/>
-                <w:sz w:val="24"/>
-                <w:szCs w:val="24"/>
-              </w:rPr>
-              <w:t xml:space="preserve">3</w:t>
-            </w:r>
-          </w:p>
-        </w:tc>
-        <w:tc>
-          <w:tcPr/>
-          <w:p>
-            <w:pPr/>
-            <w:r>
-              <w:rPr>
-                <w:rFonts w:ascii="Arial" w:hAnsi="Arial" w:eastAsia="Arial" w:cs="Arial"/>
-                <w:color w:val="000000"/>
-                <w:sz w:val="24"/>
-                <w:szCs w:val="24"/>
-              </w:rPr>
-              <w:t xml:space="preserve">10</w:t>
-            </w:r>
-          </w:p>
-        </w:tc>
-        <w:tc>
-          <w:tcPr/>
-          <w:p>
-            <w:pPr/>
-            <w:r>
-              <w:rPr>
-                <w:rFonts w:ascii="Arial" w:hAnsi="Arial" w:eastAsia="Arial" w:cs="Arial"/>
-                <w:color w:val="000000"/>
-                <w:sz w:val="24"/>
-                <w:szCs w:val="24"/>
-              </w:rPr>
-              <w:t xml:space="preserve"/>
-            </w:r>
-          </w:p>
-        </w:tc>
-        <w:tc>
-          <w:tcPr/>
-          <w:p>
-            <w:pPr/>
-            <w:r>
-              <w:rPr/>
-              <w:t xml:space="preserve"/>
-            </w:r>
-          </w:p>
-        </w:tc>
-      </w:tr>
-    </w:tbl>
-    <w:tbl>
-      <w:tblGrid>
-        <w:gridCol/>
-        <w:gridCol/>
-        <w:gridCol/>
-        <w:gridCol/>
-        <w:gridCol/>
-        <w:gridCol/>
-        <w:gridCol/>
-      </w:tblGrid>
-      <w:tblPr>
-        <w:tblStyle w:val="estilo3"/>
-        <w:tblW w:w="4800" w:type="pct"/>
-      </w:tblPr>
-      <w:tr>
-        <w:trPr/>
-        <w:tc>
-          <w:tcPr>
-            <w:shd w:val="clear" w:fill="A8E1F5"/>
-          </w:tcPr>
-          <w:p>
-            <w:pPr/>
-            <w:r>
-              <w:rPr>
-                <w:rFonts w:ascii="Arial" w:hAnsi="Arial" w:eastAsia="Arial" w:cs="Arial"/>
-                <w:color w:val="000000"/>
-                <w:sz w:val="24"/>
-                <w:szCs w:val="24"/>
-              </w:rPr>
-              <w:t xml:space="preserve">Peso</w:t>
-            </w:r>
-          </w:p>
-        </w:tc>
-        <w:tc>
-          <w:tcPr/>
-          <w:p>
-            <w:pPr/>
-            <w:r>
-              <w:rPr>
-                <w:rFonts w:ascii="Arial" w:hAnsi="Arial" w:eastAsia="Arial" w:cs="Arial"/>
-                <w:color w:val="000000"/>
-                <w:sz w:val="24"/>
-                <w:szCs w:val="24"/>
-              </w:rPr>
-              <w:t xml:space="preserve">Alt</w:t>
-            </w:r>
-          </w:p>
-        </w:tc>
-        <w:tc>
-          <w:tcPr>
-            <w:shd w:val="clear" w:fill="A8E1F5"/>
-          </w:tcPr>
-          <w:p>
-            <w:pPr/>
-            <w:r>
-              <w:rPr>
-                <w:rFonts w:ascii="Arial" w:hAnsi="Arial" w:eastAsia="Arial" w:cs="Arial"/>
-                <w:color w:val="000000"/>
-                <w:sz w:val="24"/>
-                <w:szCs w:val="24"/>
-              </w:rPr>
-              <w:t xml:space="preserve">Espalda</w:t>
-            </w:r>
-          </w:p>
-        </w:tc>
-        <w:tc>
-          <w:tcPr/>
-          <w:p>
-            <w:pPr/>
-            <w:r>
-              <w:rPr>
-                <w:rFonts w:ascii="Arial" w:hAnsi="Arial" w:eastAsia="Arial" w:cs="Arial"/>
-                <w:color w:val="000000"/>
-                <w:sz w:val="24"/>
-                <w:szCs w:val="24"/>
-              </w:rPr>
-              <w:t xml:space="preserve">Series</w:t>
-            </w:r>
-          </w:p>
-        </w:tc>
-        <w:tc>
-          <w:tcPr/>
-          <w:p>
-            <w:pPr/>
-            <w:r>
-              <w:rPr>
-                <w:rFonts w:ascii="Arial" w:hAnsi="Arial" w:eastAsia="Arial" w:cs="Arial"/>
-                <w:color w:val="000000"/>
-                <w:sz w:val="24"/>
-                <w:szCs w:val="24"/>
-              </w:rPr>
-              <w:t xml:space="preserve">Reps</w:t>
-            </w:r>
-          </w:p>
-        </w:tc>
-        <w:tc>
-          <w:tcPr/>
-          <w:p>
-            <w:pPr/>
-            <w:r>
-              <w:rPr>
-                <w:rFonts w:ascii="Arial" w:hAnsi="Arial" w:eastAsia="Arial" w:cs="Arial"/>
-                <w:color w:val="000000"/>
-                <w:sz w:val="24"/>
-                <w:szCs w:val="24"/>
-              </w:rPr>
-              <w:t xml:space="preserve">Tipo</w:t>
-            </w:r>
-          </w:p>
-        </w:tc>
-        <w:tc>
-          <w:tcPr/>
-          <w:p>
-            <w:pPr/>
-            <w:r>
-              <w:rPr>
-                <w:rFonts w:ascii="Arial" w:hAnsi="Arial" w:eastAsia="Arial" w:cs="Arial"/>
-                <w:color w:val="000000"/>
-                <w:sz w:val="24"/>
-                <w:szCs w:val="24"/>
-              </w:rPr>
-              <w:t xml:space="preserve">Descripción</w:t>
-            </w:r>
-          </w:p>
-        </w:tc>
-      </w:tr>
-      <w:tr>
-        <w:trPr/>
-        <w:tc>
-          <w:tcPr/>
-          <w:p>
-            <w:pPr/>
-            <w:r>
-              <w:rPr>
-                <w:rFonts w:ascii="Arial" w:hAnsi="Arial" w:eastAsia="Arial" w:cs="Arial"/>
-                <w:color w:val="000000"/>
-                <w:sz w:val="24"/>
-                <w:szCs w:val="24"/>
-              </w:rPr>
-              <w:t xml:space="preserve"/>
-            </w:r>
-          </w:p>
-        </w:tc>
-        <w:tc>
-          <w:tcPr/>
-          <w:p>
-            <w:pPr/>
-            <w:r>
-              <w:rPr>
-                <w:rFonts w:ascii="Arial" w:hAnsi="Arial" w:eastAsia="Arial" w:cs="Arial"/>
-                <w:color w:val="000000"/>
-                <w:sz w:val="24"/>
-                <w:szCs w:val="24"/>
-              </w:rPr>
-              <w:t xml:space="preserve">1</w:t>
-            </w:r>
-          </w:p>
-        </w:tc>
-        <w:tc>
-          <w:tcPr/>
-          <w:p>
-            <w:pPr/>
-            <w:r>
-              <w:rPr>
-                <w:rFonts w:ascii="Arial" w:hAnsi="Arial" w:eastAsia="Arial" w:cs="Arial"/>
-                <w:color w:val="FFF"/>
-                <w:sz w:val="24"/>
-                <w:szCs w:val="24"/>
-                <w:shd w:val="clear" w:fill="FFDC00"/>
-              </w:rPr>
-              <w:t xml:space="preserve">Pulldown Invertido Polea</w:t>
+              <w:t xml:space="preserve">Espalda 1</w:t>
             </w:r>
           </w:p>
         </w:tc>
@@ -1082,422 +1213,6 @@
                 <w:szCs w:val="24"/>
               </w:rPr>
               <w:t xml:space="preserve">0</w:t>
-            </w:r>
-          </w:p>
-        </w:tc>
-        <w:tc>
-          <w:tcPr/>
-          <w:p>
-            <w:pPr/>
-            <w:r>
-              <w:rPr>
-                <w:rFonts w:ascii="Arial" w:hAnsi="Arial" w:eastAsia="Arial" w:cs="Arial"/>
-                <w:color w:val="000000"/>
-                <w:sz w:val="24"/>
-                <w:szCs w:val="24"/>
-              </w:rPr>
-              <w:t xml:space="preserve"/>
-            </w:r>
-          </w:p>
-        </w:tc>
-        <w:tc>
-          <w:tcPr/>
-          <w:p>
-            <w:pPr/>
-            <w:r>
-              <w:rPr/>
-              <w:t xml:space="preserve"/>
-            </w:r>
-          </w:p>
-        </w:tc>
-      </w:tr>
-      <w:tr>
-        <w:trPr/>
-        <w:tc>
-          <w:tcPr/>
-          <w:p>
-            <w:pPr/>
-            <w:r>
-              <w:rPr>
-                <w:rFonts w:ascii="Arial" w:hAnsi="Arial" w:eastAsia="Arial" w:cs="Arial"/>
-                <w:color w:val="000000"/>
-                <w:sz w:val="24"/>
-                <w:szCs w:val="24"/>
-              </w:rPr>
-              <w:t xml:space="preserve"/>
-            </w:r>
-          </w:p>
-        </w:tc>
-        <w:tc>
-          <w:tcPr/>
-          <w:p>
-            <w:pPr/>
-            <w:r>
-              <w:rPr>
-                <w:rFonts w:ascii="Arial" w:hAnsi="Arial" w:eastAsia="Arial" w:cs="Arial"/>
-                <w:color w:val="000000"/>
-                <w:sz w:val="24"/>
-                <w:szCs w:val="24"/>
-              </w:rPr>
-              <w:t xml:space="preserve">1</w:t>
-            </w:r>
-          </w:p>
-        </w:tc>
-        <w:tc>
-          <w:tcPr/>
-          <w:p>
-            <w:pPr/>
-            <w:r>
-              <w:rPr>
-                <w:rFonts w:ascii="Arial" w:hAnsi="Arial" w:eastAsia="Arial" w:cs="Arial"/>
-                <w:color w:val="FFF"/>
-                <w:sz w:val="24"/>
-                <w:szCs w:val="24"/>
-                <w:shd w:val="clear" w:fill="FFDC00"/>
-              </w:rPr>
-              <w:t xml:space="preserve">Jalón Polea</w:t>
-            </w:r>
-          </w:p>
-        </w:tc>
-        <w:tc>
-          <w:tcPr/>
-          <w:p>
-            <w:pPr/>
-            <w:r>
-              <w:rPr>
-                <w:rFonts w:ascii="Arial" w:hAnsi="Arial" w:eastAsia="Arial" w:cs="Arial"/>
-                <w:color w:val="000000"/>
-                <w:sz w:val="24"/>
-                <w:szCs w:val="24"/>
-              </w:rPr>
-              <w:t xml:space="preserve">3</w:t>
-            </w:r>
-          </w:p>
-        </w:tc>
-        <w:tc>
-          <w:tcPr/>
-          <w:p>
-            <w:pPr/>
-            <w:r>
-              <w:rPr>
-                <w:rFonts w:ascii="Arial" w:hAnsi="Arial" w:eastAsia="Arial" w:cs="Arial"/>
-                <w:color w:val="000000"/>
-                <w:sz w:val="24"/>
-                <w:szCs w:val="24"/>
-              </w:rPr>
-              <w:t xml:space="preserve">10</w:t>
-            </w:r>
-          </w:p>
-        </w:tc>
-        <w:tc>
-          <w:tcPr/>
-          <w:p>
-            <w:pPr/>
-            <w:r>
-              <w:rPr>
-                <w:rFonts w:ascii="Arial" w:hAnsi="Arial" w:eastAsia="Arial" w:cs="Arial"/>
-                <w:color w:val="000000"/>
-                <w:sz w:val="24"/>
-                <w:szCs w:val="24"/>
-              </w:rPr>
-              <w:t xml:space="preserve"/>
-            </w:r>
-          </w:p>
-        </w:tc>
-        <w:tc>
-          <w:tcPr/>
-          <w:p>
-            <w:pPr/>
-            <w:r>
-              <w:rPr/>
-              <w:t xml:space="preserve"/>
-            </w:r>
-          </w:p>
-        </w:tc>
-      </w:tr>
-      <w:tr>
-        <w:trPr/>
-        <w:tc>
-          <w:tcPr/>
-          <w:p>
-            <w:pPr/>
-            <w:r>
-              <w:rPr>
-                <w:rFonts w:ascii="Arial" w:hAnsi="Arial" w:eastAsia="Arial" w:cs="Arial"/>
-                <w:color w:val="000000"/>
-                <w:sz w:val="24"/>
-                <w:szCs w:val="24"/>
-              </w:rPr>
-              <w:t xml:space="preserve"/>
-            </w:r>
-          </w:p>
-        </w:tc>
-        <w:tc>
-          <w:tcPr/>
-          <w:p>
-            <w:pPr/>
-            <w:r>
-              <w:rPr>
-                <w:rFonts w:ascii="Arial" w:hAnsi="Arial" w:eastAsia="Arial" w:cs="Arial"/>
-                <w:color w:val="000000"/>
-                <w:sz w:val="24"/>
-                <w:szCs w:val="24"/>
-              </w:rPr>
-              <w:t xml:space="preserve">2</w:t>
-            </w:r>
-          </w:p>
-        </w:tc>
-        <w:tc>
-          <w:tcPr/>
-          <w:p>
-            <w:pPr/>
-            <w:r>
-              <w:rPr>
-                <w:rFonts w:ascii="Arial" w:hAnsi="Arial" w:eastAsia="Arial" w:cs="Arial"/>
-                <w:color w:val="FFF"/>
-                <w:sz w:val="24"/>
-                <w:szCs w:val="24"/>
-                <w:shd w:val="clear" w:fill="FFDC00"/>
-              </w:rPr>
-              <w:t xml:space="preserve">Remo</w:t>
-            </w:r>
-          </w:p>
-        </w:tc>
-        <w:tc>
-          <w:tcPr/>
-          <w:p>
-            <w:pPr/>
-            <w:r>
-              <w:rPr>
-                <w:rFonts w:ascii="Arial" w:hAnsi="Arial" w:eastAsia="Arial" w:cs="Arial"/>
-                <w:color w:val="000000"/>
-                <w:sz w:val="24"/>
-                <w:szCs w:val="24"/>
-              </w:rPr>
-              <w:t xml:space="preserve">0</w:t>
-            </w:r>
-          </w:p>
-        </w:tc>
-        <w:tc>
-          <w:tcPr/>
-          <w:p>
-            <w:pPr/>
-            <w:r>
-              <w:rPr>
-                <w:rFonts w:ascii="Arial" w:hAnsi="Arial" w:eastAsia="Arial" w:cs="Arial"/>
-                <w:color w:val="000000"/>
-                <w:sz w:val="24"/>
-                <w:szCs w:val="24"/>
-              </w:rPr>
-              <w:t xml:space="preserve">0</w:t>
-            </w:r>
-          </w:p>
-        </w:tc>
-        <w:tc>
-          <w:tcPr/>
-          <w:p>
-            <w:pPr/>
-            <w:r>
-              <w:rPr>
-                <w:rFonts w:ascii="Arial" w:hAnsi="Arial" w:eastAsia="Arial" w:cs="Arial"/>
-                <w:color w:val="000000"/>
-                <w:sz w:val="24"/>
-                <w:szCs w:val="24"/>
-              </w:rPr>
-              <w:t xml:space="preserve"/>
-            </w:r>
-          </w:p>
-        </w:tc>
-        <w:tc>
-          <w:tcPr/>
-          <w:p>
-            <w:pPr/>
-            <w:r>
-              <w:rPr/>
-              <w:t xml:space="preserve">Mejor Postura</w:t>
-            </w:r>
-          </w:p>
-        </w:tc>
-      </w:tr>
-      <w:tr>
-        <w:trPr/>
-        <w:tc>
-          <w:tcPr/>
-          <w:p>
-            <w:pPr/>
-            <w:r>
-              <w:rPr>
-                <w:rFonts w:ascii="Arial" w:hAnsi="Arial" w:eastAsia="Arial" w:cs="Arial"/>
-                <w:color w:val="000000"/>
-                <w:sz w:val="24"/>
-                <w:szCs w:val="24"/>
-              </w:rPr>
-              <w:t xml:space="preserve"/>
-            </w:r>
-          </w:p>
-        </w:tc>
-        <w:tc>
-          <w:tcPr/>
-          <w:p>
-            <w:pPr/>
-            <w:r>
-              <w:rPr>
-                <w:rFonts w:ascii="Arial" w:hAnsi="Arial" w:eastAsia="Arial" w:cs="Arial"/>
-                <w:color w:val="000000"/>
-                <w:sz w:val="24"/>
-                <w:szCs w:val="24"/>
-              </w:rPr>
-              <w:t xml:space="preserve">2</w:t>
-            </w:r>
-          </w:p>
-        </w:tc>
-        <w:tc>
-          <w:tcPr/>
-          <w:p>
-            <w:pPr/>
-            <w:r>
-              <w:rPr>
-                <w:rFonts w:ascii="Arial" w:hAnsi="Arial" w:eastAsia="Arial" w:cs="Arial"/>
-                <w:color w:val="FFF"/>
-                <w:sz w:val="24"/>
-                <w:szCs w:val="24"/>
-                <w:shd w:val="clear" w:fill="FFDC00"/>
-              </w:rPr>
-              <w:t xml:space="preserve">Remo T</w:t>
-            </w:r>
-          </w:p>
-        </w:tc>
-        <w:tc>
-          <w:tcPr/>
-          <w:p>
-            <w:pPr/>
-            <w:r>
-              <w:rPr>
-                <w:rFonts w:ascii="Arial" w:hAnsi="Arial" w:eastAsia="Arial" w:cs="Arial"/>
-                <w:color w:val="000000"/>
-                <w:sz w:val="24"/>
-                <w:szCs w:val="24"/>
-              </w:rPr>
-              <w:t xml:space="preserve">3</w:t>
-            </w:r>
-          </w:p>
-        </w:tc>
-        <w:tc>
-          <w:tcPr/>
-          <w:p>
-            <w:pPr/>
-            <w:r>
-              <w:rPr>
-                <w:rFonts w:ascii="Arial" w:hAnsi="Arial" w:eastAsia="Arial" w:cs="Arial"/>
-                <w:color w:val="000000"/>
-                <w:sz w:val="24"/>
-                <w:szCs w:val="24"/>
-              </w:rPr>
-              <w:t xml:space="preserve">15</w:t>
-            </w:r>
-          </w:p>
-        </w:tc>
-        <w:tc>
-          <w:tcPr/>
-          <w:p>
-            <w:pPr/>
-            <w:r>
-              <w:rPr>
-                <w:rFonts w:ascii="Arial" w:hAnsi="Arial" w:eastAsia="Arial" w:cs="Arial"/>
-                <w:color w:val="000000"/>
-                <w:sz w:val="24"/>
-                <w:szCs w:val="24"/>
-              </w:rPr>
-              <w:t xml:space="preserve"/>
-            </w:r>
-          </w:p>
-        </w:tc>
-        <w:tc>
-          <w:tcPr/>
-          <w:p>
-            <w:pPr/>
-            <w:r>
-              <w:rPr/>
-              <w:t xml:space="preserve"/>
-            </w:r>
-          </w:p>
-        </w:tc>
-      </w:tr>
-      <w:tr>
-        <w:trPr/>
-        <w:tc>
-          <w:tcPr/>
-          <w:p>
-            <w:pPr/>
-            <w:r>
-              <w:rPr>
-                <w:rFonts w:ascii="Arial" w:hAnsi="Arial" w:eastAsia="Arial" w:cs="Arial"/>
-                <w:color w:val="000000"/>
-                <w:sz w:val="24"/>
-                <w:szCs w:val="24"/>
-              </w:rPr>
-              <w:t xml:space="preserve"/>
-            </w:r>
-          </w:p>
-        </w:tc>
-        <w:tc>
-          <w:tcPr/>
-          <w:p>
-            <w:pPr/>
-            <w:r>
-              <w:rPr>
-                <w:rFonts w:ascii="Arial" w:hAnsi="Arial" w:eastAsia="Arial" w:cs="Arial"/>
-                <w:color w:val="000000"/>
-                <w:sz w:val="24"/>
-                <w:szCs w:val="24"/>
-              </w:rPr>
-              <w:t xml:space="preserve">3</w:t>
-            </w:r>
-          </w:p>
-        </w:tc>
-        <w:tc>
-          <w:tcPr/>
-          <w:p>
-            <w:pPr/>
-            <w:r>
-              <w:rPr>
-                <w:rFonts w:ascii="Arial" w:hAnsi="Arial" w:eastAsia="Arial" w:cs="Arial"/>
-                <w:color w:val="FFF"/>
-                <w:sz w:val="24"/>
-                <w:szCs w:val="24"/>
-                <w:shd w:val="clear" w:fill="FFDC00"/>
-              </w:rPr>
-              <w:t xml:space="preserve">Remo Polea</w:t>
-            </w:r>
-          </w:p>
-        </w:tc>
-        <w:tc>
-          <w:tcPr/>
-          <w:p>
-            <w:pPr/>
-            <w:r>
-              <w:rPr>
-                <w:rFonts w:ascii="Arial" w:hAnsi="Arial" w:eastAsia="Arial" w:cs="Arial"/>
-                <w:color w:val="000000"/>
-                <w:sz w:val="24"/>
-                <w:szCs w:val="24"/>
-              </w:rPr>
-              <w:t xml:space="preserve">3</w:t>
-            </w:r>
-          </w:p>
-        </w:tc>
-        <w:tc>
-          <w:tcPr/>
-          <w:p>
-            <w:pPr/>
-            <w:r>
-              <w:rPr>
-                <w:rFonts w:ascii="Arial" w:hAnsi="Arial" w:eastAsia="Arial" w:cs="Arial"/>
-                <w:color w:val="000000"/>
-                <w:sz w:val="24"/>
-                <w:szCs w:val="24"/>
-              </w:rPr>
-              <w:t xml:space="preserve">10</w:t>
             </w:r>
           </w:p>
         </w:tc>
@@ -1647,7 +1362,7 @@
                 <w:sz w:val="24"/>
                 <w:szCs w:val="24"/>
               </w:rPr>
-              <w:t xml:space="preserve">Cuádriceps Bíceps </w:t>
+              <w:t xml:space="preserve">Cuádricep </w:t>
             </w:r>
           </w:p>
         </w:tc>
@@ -1694,7 +1409,7 @@
                 <w:sz w:val="24"/>
                 <w:szCs w:val="24"/>
               </w:rPr>
-              <w:t xml:space="preserve">Espalda </w:t>
+              <w:t xml:space="preserve">Cuádricep </w:t>
             </w:r>
           </w:p>
         </w:tc>
@@ -1741,7 +1456,7 @@
                 <w:sz w:val="24"/>
                 <w:szCs w:val="24"/>
               </w:rPr>
-              <w:t xml:space="preserve">Cuádriceps Bíceps </w:t>
+              <w:t xml:space="preserve">Espalda </w:t>
             </w:r>
           </w:p>
         </w:tc>
@@ -1749,7 +1464,7 @@
     </w:tbl>
     <w:sectPr>
       <w:headerReference w:type="default" r:id="rId9"/>
-      <w:pgSz w:orient="portrait" w:w="11905.511811023621703498065471649169921875" w:h="16837.7952755905498634092509746551513671875"/>
+      <w:pgSz w:orient="portrait" w:w="11905.511811023622" w:h="16837.79527559055"/>
       <w:pgMar w:top="1440" w:right="1440" w:bottom="1440" w:left="1440" w:header="720" w:footer="720" w:gutter="0"/>
       <w:cols w:num="1" w:space="720"/>
     </w:sectPr>

</xml_diff>